<commit_message>
Completed with all the questions
</commit_message>
<xml_diff>
--- a/Homework 1 Website analisys+QA keyrole in SDLC.docx
+++ b/Homework 1 Website analisys+QA keyrole in SDLC.docx
@@ -1,69 +1,258 @@
 
 <file path=word/document.xml><?xml version="1.0" encoding="utf-8"?>
-<w:document xmlns:mc="http://schemas.openxmlformats.org/markup-compatibility/2006" xmlns:o="urn:schemas-microsoft-com:office:office" xmlns:r="http://schemas.openxmlformats.org/officeDocument/2006/relationships" xmlns:m="http://schemas.openxmlformats.org/officeDocument/2006/math" xmlns:v="urn:schemas-microsoft-com:vml" xmlns:wp="http://schemas.openxmlformats.org/drawingml/2006/wordprocessingDrawing" xmlns:w10="urn:schemas-microsoft-com:office:word" xmlns:w="http://schemas.openxmlformats.org/wordprocessingml/2006/main" xmlns:wne="http://schemas.microsoft.com/office/word/2006/wordml" xmlns:sl="http://schemas.openxmlformats.org/schemaLibrary/2006/main" xmlns:a="http://schemas.openxmlformats.org/drawingml/2006/main" xmlns:pic="http://schemas.openxmlformats.org/drawingml/2006/picture" xmlns:c="http://schemas.openxmlformats.org/drawingml/2006/chart" xmlns:lc="http://schemas.openxmlformats.org/drawingml/2006/lockedCanvas" xmlns:dgm="http://schemas.openxmlformats.org/drawingml/2006/diagram" xmlns:wps="http://schemas.microsoft.com/office/word/2010/wordprocessingShape" xmlns:wpg="http://schemas.microsoft.com/office/word/2010/wordprocessingGroup" xmlns:w14="http://schemas.microsoft.com/office/word/2010/wordml" xmlns:w15="http://schemas.microsoft.com/office/word/2012/wordml">
+<w:document xmlns:wpc="http://schemas.microsoft.com/office/word/2010/wordprocessingCanvas" xmlns:cx="http://schemas.microsoft.com/office/drawing/2014/chartex" xmlns:cx1="http://schemas.microsoft.com/office/drawing/2015/9/8/chartex" xmlns:cx2="http://schemas.microsoft.com/office/drawing/2015/10/21/chartex" xmlns:cx3="http://schemas.microsoft.com/office/drawing/2016/5/9/chartex" xmlns:cx4="http://schemas.microsoft.com/office/drawing/2016/5/10/chartex" xmlns:cx5="http://schemas.microsoft.com/office/drawing/2016/5/11/chartex" xmlns:cx6="http://schemas.microsoft.com/office/drawing/2016/5/12/chartex" xmlns:cx7="http://schemas.microsoft.com/office/drawing/2016/5/13/chartex" xmlns:cx8="http://schemas.microsoft.com/office/drawing/2016/5/14/chartex" xmlns:mc="http://schemas.openxmlformats.org/markup-compatibility/2006" xmlns:aink="http://schemas.microsoft.com/office/drawing/2016/ink" xmlns:am3d="http://schemas.microsoft.com/office/drawing/2017/model3d" xmlns:o="urn:schemas-microsoft-com:office:office" xmlns:oel="http://schemas.microsoft.com/office/2019/extlst" xmlns:r="http://schemas.openxmlformats.org/officeDocument/2006/relationships" xmlns:m="http://schemas.openxmlformats.org/officeDocument/2006/math" xmlns:v="urn:schemas-microsoft-com:vml" xmlns:wp14="http://schemas.microsoft.com/office/word/2010/wordprocessingDrawing" xmlns:wp="http://schemas.openxmlformats.org/drawingml/2006/wordprocessingDrawing" xmlns:w10="urn:schemas-microsoft-com:office:word" xmlns:w="http://schemas.openxmlformats.org/wordprocessingml/2006/main" xmlns:w14="http://schemas.microsoft.com/office/word/2010/wordml" xmlns:w15="http://schemas.microsoft.com/office/word/2012/wordml" xmlns:w16cex="http://schemas.microsoft.com/office/word/2018/wordml/cex" xmlns:w16cid="http://schemas.microsoft.com/office/word/2016/wordml/cid" xmlns:w16="http://schemas.microsoft.com/office/word/2018/wordml" xmlns:w16sdtdh="http://schemas.microsoft.com/office/word/2020/wordml/sdtdatahash" xmlns:w16se="http://schemas.microsoft.com/office/word/2015/wordml/symex" xmlns:wpg="http://schemas.microsoft.com/office/word/2010/wordprocessingGroup" xmlns:wpi="http://schemas.microsoft.com/office/word/2010/wordprocessingInk" xmlns:wne="http://schemas.microsoft.com/office/word/2006/wordml" xmlns:wps="http://schemas.microsoft.com/office/word/2010/wordprocessingShape" mc:Ignorable="w14 w15 w16se w16cid w16 w16cex w16sdtdh wp14">
   <w:body>
     <w:p>
       <w:pPr>
-        <w:rPr>
-          <w:rFonts w:ascii="Times New Roman" w:cs="Times New Roman" w:eastAsia="Times New Roman" w:hAnsi="Times New Roman"/>
-          <w:sz w:val="24"/>
-          <w:szCs w:val="24"/>
-        </w:rPr>
-      </w:pPr>
-      <w:r>
-        <w:rPr>
-          <w:rFonts w:ascii="Times New Roman" w:cs="Times New Roman" w:eastAsia="Times New Roman" w:hAnsi="Times New Roman"/>
-          <w:sz w:val="24"/>
-          <w:szCs w:val="24"/>
-          <w:rtl w:val="0"/>
-        </w:rPr>
-        <w:t xml:space="preserve">1. Site-ul cursvalutar.ro oferă vizitatorilor informații despre cursul valutar de referință al Băncii Naționale a României (BNR) și cursul principalelor bănci din România. Aceste informații sunt actualizate la zi. Funcția “Grafic valute” oferă informații despre evoluția cursului valutar în intervalul unei perioade de timp selectat de utilizator.  Vizitatorii au la dispoziție și un convertor valutar.</w:t>
-      </w:r>
-    </w:p>
-    <w:p>
-      <w:pPr>
-        <w:rPr>
-          <w:rFonts w:ascii="Times New Roman" w:cs="Times New Roman" w:eastAsia="Times New Roman" w:hAnsi="Times New Roman"/>
-          <w:sz w:val="24"/>
-          <w:szCs w:val="24"/>
-        </w:rPr>
-      </w:pPr>
-      <w:r>
-        <w:rPr>
-          <w:rtl w:val="0"/>
-        </w:rPr>
-      </w:r>
-    </w:p>
-    <w:p>
-      <w:pPr>
-        <w:rPr>
-          <w:rFonts w:ascii="Times New Roman" w:cs="Times New Roman" w:eastAsia="Times New Roman" w:hAnsi="Times New Roman"/>
-          <w:sz w:val="24"/>
-          <w:szCs w:val="24"/>
-        </w:rPr>
-      </w:pPr>
-      <w:r>
-        <w:rPr>
-          <w:rtl w:val="0"/>
-        </w:rPr>
-      </w:r>
-    </w:p>
-    <w:p>
-      <w:pPr>
-        <w:rPr>
-          <w:rFonts w:ascii="Times New Roman" w:cs="Times New Roman" w:eastAsia="Times New Roman" w:hAnsi="Times New Roman"/>
-          <w:sz w:val="24"/>
-          <w:szCs w:val="24"/>
-        </w:rPr>
-      </w:pPr>
-      <w:r>
-        <w:rPr>
-          <w:rFonts w:ascii="Times New Roman" w:cs="Times New Roman" w:eastAsia="Times New Roman" w:hAnsi="Times New Roman"/>
-          <w:sz w:val="24"/>
-          <w:szCs w:val="24"/>
-          <w:rtl w:val="0"/>
-        </w:rPr>
-        <w:t xml:space="preserve">2. Părerea mea este că cele 4 funcții principale ale site-ului  sunt:</w:t>
+        <w:jc w:val="center"/>
+        <w:rPr>
+          <w:rFonts w:ascii="Times New Roman" w:eastAsia="Times New Roman" w:hAnsi="Times New Roman" w:cs="Times New Roman"/>
+          <w:b/>
+          <w:bCs/>
+          <w:sz w:val="40"/>
+          <w:szCs w:val="40"/>
+        </w:rPr>
+      </w:pPr>
+      <w:r>
+        <w:rPr>
+          <w:rFonts w:ascii="Times New Roman" w:eastAsia="Times New Roman" w:hAnsi="Times New Roman" w:cs="Times New Roman"/>
+          <w:b/>
+          <w:bCs/>
+          <w:sz w:val="40"/>
+          <w:szCs w:val="40"/>
+        </w:rPr>
+        <w:t xml:space="preserve">Tema </w:t>
+      </w:r>
+      <w:r>
+        <w:rPr>
+          <w:rFonts w:ascii="Times New Roman" w:eastAsia="Times New Roman" w:hAnsi="Times New Roman" w:cs="Times New Roman"/>
+          <w:b/>
+          <w:bCs/>
+          <w:sz w:val="40"/>
+          <w:szCs w:val="40"/>
+        </w:rPr>
+        <w:t>Nr.</w:t>
+      </w:r>
+      <w:r>
+        <w:rPr>
+          <w:rFonts w:ascii="Times New Roman" w:eastAsia="Times New Roman" w:hAnsi="Times New Roman" w:cs="Times New Roman"/>
+          <w:b/>
+          <w:bCs/>
+          <w:sz w:val="40"/>
+          <w:szCs w:val="40"/>
+        </w:rPr>
+        <w:t>1</w:t>
+      </w:r>
+    </w:p>
+    <w:p>
+      <w:pPr>
+        <w:rPr>
+          <w:rFonts w:ascii="Times New Roman" w:eastAsia="Times New Roman" w:hAnsi="Times New Roman" w:cs="Times New Roman"/>
+          <w:sz w:val="24"/>
+          <w:szCs w:val="24"/>
+        </w:rPr>
+      </w:pPr>
+    </w:p>
+    <w:p>
+      <w:pPr>
+        <w:rPr>
+          <w:rFonts w:ascii="Times New Roman" w:eastAsia="Times New Roman" w:hAnsi="Times New Roman" w:cs="Times New Roman"/>
+          <w:sz w:val="24"/>
+          <w:szCs w:val="24"/>
+        </w:rPr>
+      </w:pPr>
+    </w:p>
+    <w:p>
+      <w:pPr>
+        <w:pStyle w:val="ListParagraph"/>
+        <w:numPr>
+          <w:ilvl w:val="0"/>
+          <w:numId w:val="10"/>
+        </w:numPr>
+        <w:rPr>
+          <w:rFonts w:ascii="Times New Roman" w:eastAsia="Times New Roman" w:hAnsi="Times New Roman" w:cs="Times New Roman"/>
+          <w:sz w:val="24"/>
+          <w:szCs w:val="24"/>
+          <w:lang w:val="ro-RO"/>
+        </w:rPr>
+      </w:pPr>
+      <w:r>
+        <w:rPr>
+          <w:rFonts w:ascii="Times New Roman" w:eastAsia="Times New Roman" w:hAnsi="Times New Roman" w:cs="Times New Roman"/>
+          <w:sz w:val="24"/>
+          <w:szCs w:val="24"/>
+          <w:lang w:val="en-US"/>
+        </w:rPr>
+        <w:t>Acceseaz</w:t>
+      </w:r>
+      <w:r>
+        <w:rPr>
+          <w:rFonts w:ascii="Times New Roman" w:eastAsia="Times New Roman" w:hAnsi="Times New Roman" w:cs="Times New Roman"/>
+          <w:sz w:val="24"/>
+          <w:szCs w:val="24"/>
+          <w:lang w:val="ro-RO"/>
+        </w:rPr>
+        <w:t xml:space="preserve">ă site-ul cursvalutar.ro, familiarizează-te cu acesta și cu funcțiile sale. </w:t>
+      </w:r>
+    </w:p>
+    <w:p>
+      <w:pPr>
+        <w:ind w:left="360"/>
+        <w:rPr>
+          <w:rFonts w:ascii="Times New Roman" w:eastAsia="Times New Roman" w:hAnsi="Times New Roman" w:cs="Times New Roman"/>
+          <w:sz w:val="24"/>
+          <w:szCs w:val="24"/>
+          <w:lang w:val="ro-RO"/>
+        </w:rPr>
+      </w:pPr>
+    </w:p>
+    <w:p>
+      <w:pPr>
+        <w:pStyle w:val="ListParagraph"/>
+        <w:numPr>
+          <w:ilvl w:val="0"/>
+          <w:numId w:val="10"/>
+        </w:numPr>
+        <w:rPr>
+          <w:rFonts w:ascii="Times New Roman" w:eastAsia="Times New Roman" w:hAnsi="Times New Roman" w:cs="Times New Roman"/>
+          <w:sz w:val="24"/>
+          <w:szCs w:val="24"/>
+          <w:lang w:val="ro-RO"/>
+        </w:rPr>
+      </w:pPr>
+      <w:r>
+        <w:rPr>
+          <w:rFonts w:ascii="Times New Roman" w:eastAsia="Times New Roman" w:hAnsi="Times New Roman" w:cs="Times New Roman"/>
+          <w:sz w:val="24"/>
+          <w:szCs w:val="24"/>
+          <w:lang w:val="ro-RO"/>
+        </w:rPr>
+        <w:t>Notează 4 funcții principale ordonându-le în funcție de prioritate.</w:t>
+      </w:r>
+    </w:p>
+    <w:p>
+      <w:pPr>
+        <w:pStyle w:val="ListParagraph"/>
+        <w:rPr>
+          <w:rFonts w:ascii="Times New Roman" w:eastAsia="Times New Roman" w:hAnsi="Times New Roman" w:cs="Times New Roman"/>
+          <w:sz w:val="24"/>
+          <w:szCs w:val="24"/>
+          <w:lang w:val="ro-RO"/>
+        </w:rPr>
+      </w:pPr>
+    </w:p>
+    <w:p>
+      <w:pPr>
+        <w:pStyle w:val="ListParagraph"/>
+        <w:numPr>
+          <w:ilvl w:val="0"/>
+          <w:numId w:val="10"/>
+        </w:numPr>
+        <w:rPr>
+          <w:rFonts w:ascii="Times New Roman" w:eastAsia="Times New Roman" w:hAnsi="Times New Roman" w:cs="Times New Roman"/>
+          <w:sz w:val="24"/>
+          <w:szCs w:val="24"/>
+          <w:lang w:val="ro-RO"/>
+        </w:rPr>
+      </w:pPr>
+      <w:r>
+        <w:rPr>
+          <w:rFonts w:ascii="Times New Roman" w:eastAsia="Times New Roman" w:hAnsi="Times New Roman" w:cs="Times New Roman"/>
+          <w:sz w:val="24"/>
+          <w:szCs w:val="24"/>
+          <w:lang w:val="ro-RO"/>
+        </w:rPr>
+        <w:t xml:space="preserve">Descrie ce funcții pot fi de QA în fiecare etapa a ciclului de viață a software-ului. </w:t>
+      </w:r>
+    </w:p>
+    <w:p>
+      <w:pPr>
+        <w:rPr>
+          <w:rFonts w:ascii="Times New Roman" w:eastAsia="Times New Roman" w:hAnsi="Times New Roman" w:cs="Times New Roman"/>
+          <w:sz w:val="24"/>
+          <w:szCs w:val="24"/>
+          <w:lang w:val="ro-RO"/>
+        </w:rPr>
+      </w:pPr>
+    </w:p>
+    <w:p>
+      <w:pPr>
+        <w:rPr>
+          <w:rFonts w:ascii="Times New Roman" w:eastAsia="Times New Roman" w:hAnsi="Times New Roman" w:cs="Times New Roman"/>
+          <w:sz w:val="24"/>
+          <w:szCs w:val="24"/>
+          <w:lang w:val="ro-RO"/>
+        </w:rPr>
+      </w:pPr>
+    </w:p>
+    <w:p>
+      <w:pPr>
+        <w:rPr>
+          <w:rFonts w:ascii="Times New Roman" w:eastAsia="Times New Roman" w:hAnsi="Times New Roman" w:cs="Times New Roman"/>
+          <w:sz w:val="24"/>
+          <w:szCs w:val="24"/>
+        </w:rPr>
+      </w:pPr>
+      <w:r>
+        <w:rPr>
+          <w:rFonts w:ascii="Times New Roman" w:eastAsia="Times New Roman" w:hAnsi="Times New Roman" w:cs="Times New Roman"/>
+          <w:sz w:val="24"/>
+          <w:szCs w:val="24"/>
+        </w:rPr>
+        <w:t>1. Site-ul cursvalutar.ro oferă vizitatorilor informații despre cursul valutar de referință al Băncii Naționale a României (BNR) și cursul principalelor bănci din România. Aceste informații sunt actualizate la zi. Funcția “Grafic valute” oferă informații despre evoluția cursului valutar în intervalul unei perioade de timp selectat de utilizator.  Vizitatorii au la dispoziție și un convertor valutar.</w:t>
+      </w:r>
+    </w:p>
+    <w:p>
+      <w:pPr>
+        <w:rPr>
+          <w:rFonts w:ascii="Times New Roman" w:eastAsia="Times New Roman" w:hAnsi="Times New Roman" w:cs="Times New Roman"/>
+          <w:sz w:val="24"/>
+          <w:szCs w:val="24"/>
+        </w:rPr>
+      </w:pPr>
+    </w:p>
+    <w:p>
+      <w:pPr>
+        <w:rPr>
+          <w:rFonts w:ascii="Times New Roman" w:eastAsia="Times New Roman" w:hAnsi="Times New Roman" w:cs="Times New Roman"/>
+          <w:sz w:val="24"/>
+          <w:szCs w:val="24"/>
+        </w:rPr>
+      </w:pPr>
+    </w:p>
+    <w:p>
+      <w:pPr>
+        <w:rPr>
+          <w:rFonts w:ascii="Times New Roman" w:eastAsia="Times New Roman" w:hAnsi="Times New Roman" w:cs="Times New Roman"/>
+          <w:sz w:val="24"/>
+          <w:szCs w:val="24"/>
+        </w:rPr>
+      </w:pPr>
+      <w:r>
+        <w:rPr>
+          <w:rFonts w:ascii="Times New Roman" w:eastAsia="Times New Roman" w:hAnsi="Times New Roman" w:cs="Times New Roman"/>
+          <w:sz w:val="24"/>
+          <w:szCs w:val="24"/>
+        </w:rPr>
+        <w:t>2. Părerea mea este că cele 4 funcții principale ale site-</w:t>
+      </w:r>
+      <w:proofErr w:type="gramStart"/>
+      <w:r>
+        <w:rPr>
+          <w:rFonts w:ascii="Times New Roman" w:eastAsia="Times New Roman" w:hAnsi="Times New Roman" w:cs="Times New Roman"/>
+          <w:sz w:val="24"/>
+          <w:szCs w:val="24"/>
+        </w:rPr>
+        <w:t>ului  sunt</w:t>
+      </w:r>
+      <w:proofErr w:type="gramEnd"/>
+      <w:r>
+        <w:rPr>
+          <w:rFonts w:ascii="Times New Roman" w:eastAsia="Times New Roman" w:hAnsi="Times New Roman" w:cs="Times New Roman"/>
+          <w:sz w:val="24"/>
+          <w:szCs w:val="24"/>
+        </w:rPr>
+        <w:t>:</w:t>
       </w:r>
     </w:p>
     <w:p>
@@ -72,22 +261,19 @@
           <w:ilvl w:val="0"/>
           <w:numId w:val="4"/>
         </w:numPr>
-        <w:ind w:left="720" w:hanging="360"/>
-        <w:rPr>
-          <w:rFonts w:ascii="Times New Roman" w:cs="Times New Roman" w:eastAsia="Times New Roman" w:hAnsi="Times New Roman"/>
-          <w:sz w:val="24"/>
-          <w:szCs w:val="24"/>
-          <w:u w:val="none"/>
-        </w:rPr>
-      </w:pPr>
-      <w:r>
-        <w:rPr>
-          <w:rFonts w:ascii="Times New Roman" w:cs="Times New Roman" w:eastAsia="Times New Roman" w:hAnsi="Times New Roman"/>
-          <w:sz w:val="24"/>
-          <w:szCs w:val="24"/>
-          <w:rtl w:val="0"/>
-        </w:rPr>
-        <w:t xml:space="preserve">Listare curs valutar BNR actualizat la zi</w:t>
+        <w:rPr>
+          <w:rFonts w:ascii="Times New Roman" w:eastAsia="Times New Roman" w:hAnsi="Times New Roman" w:cs="Times New Roman"/>
+          <w:sz w:val="24"/>
+          <w:szCs w:val="24"/>
+        </w:rPr>
+      </w:pPr>
+      <w:r>
+        <w:rPr>
+          <w:rFonts w:ascii="Times New Roman" w:eastAsia="Times New Roman" w:hAnsi="Times New Roman" w:cs="Times New Roman"/>
+          <w:sz w:val="24"/>
+          <w:szCs w:val="24"/>
+        </w:rPr>
+        <w:t>Listare curs valutar BNR actualizat la zi</w:t>
       </w:r>
     </w:p>
     <w:p>
@@ -96,20 +282,17 @@
           <w:ilvl w:val="0"/>
           <w:numId w:val="4"/>
         </w:numPr>
-        <w:ind w:left="720" w:hanging="360"/>
-        <w:rPr>
-          <w:rFonts w:ascii="Times New Roman" w:cs="Times New Roman" w:eastAsia="Times New Roman" w:hAnsi="Times New Roman"/>
-          <w:sz w:val="24"/>
-          <w:szCs w:val="24"/>
-          <w:u w:val="none"/>
-        </w:rPr>
-      </w:pPr>
-      <w:r>
-        <w:rPr>
-          <w:rFonts w:ascii="Times New Roman" w:cs="Times New Roman" w:eastAsia="Times New Roman" w:hAnsi="Times New Roman"/>
-          <w:sz w:val="24"/>
-          <w:szCs w:val="24"/>
-          <w:rtl w:val="0"/>
+        <w:rPr>
+          <w:rFonts w:ascii="Times New Roman" w:eastAsia="Times New Roman" w:hAnsi="Times New Roman" w:cs="Times New Roman"/>
+          <w:sz w:val="24"/>
+          <w:szCs w:val="24"/>
+        </w:rPr>
+      </w:pPr>
+      <w:r>
+        <w:rPr>
+          <w:rFonts w:ascii="Times New Roman" w:eastAsia="Times New Roman" w:hAnsi="Times New Roman" w:cs="Times New Roman"/>
+          <w:sz w:val="24"/>
+          <w:szCs w:val="24"/>
         </w:rPr>
         <w:t xml:space="preserve">Listare cursul valutar principalelor bănci din România </w:t>
       </w:r>
@@ -120,19 +303,17 @@
           <w:ilvl w:val="0"/>
           <w:numId w:val="4"/>
         </w:numPr>
-        <w:ind w:left="720" w:hanging="360"/>
-        <w:rPr>
-          <w:rFonts w:ascii="Times New Roman" w:cs="Times New Roman" w:eastAsia="Times New Roman" w:hAnsi="Times New Roman"/>
-          <w:sz w:val="24"/>
-          <w:szCs w:val="24"/>
-        </w:rPr>
-      </w:pPr>
-      <w:r>
-        <w:rPr>
-          <w:rFonts w:ascii="Times New Roman" w:cs="Times New Roman" w:eastAsia="Times New Roman" w:hAnsi="Times New Roman"/>
-          <w:sz w:val="24"/>
-          <w:szCs w:val="24"/>
-          <w:rtl w:val="0"/>
+        <w:rPr>
+          <w:rFonts w:ascii="Times New Roman" w:eastAsia="Times New Roman" w:hAnsi="Times New Roman" w:cs="Times New Roman"/>
+          <w:sz w:val="24"/>
+          <w:szCs w:val="24"/>
+        </w:rPr>
+      </w:pPr>
+      <w:r>
+        <w:rPr>
+          <w:rFonts w:ascii="Times New Roman" w:eastAsia="Times New Roman" w:hAnsi="Times New Roman" w:cs="Times New Roman"/>
+          <w:sz w:val="24"/>
+          <w:szCs w:val="24"/>
         </w:rPr>
         <w:t xml:space="preserve">Convertor valutar </w:t>
       </w:r>
@@ -143,162 +324,190 @@
           <w:ilvl w:val="0"/>
           <w:numId w:val="4"/>
         </w:numPr>
-        <w:ind w:left="720" w:hanging="360"/>
-        <w:rPr>
-          <w:rFonts w:ascii="Times New Roman" w:cs="Times New Roman" w:eastAsia="Times New Roman" w:hAnsi="Times New Roman"/>
-          <w:sz w:val="24"/>
-          <w:szCs w:val="24"/>
-          <w:u w:val="none"/>
-        </w:rPr>
-      </w:pPr>
-      <w:r>
-        <w:rPr>
-          <w:rFonts w:ascii="Times New Roman" w:cs="Times New Roman" w:eastAsia="Times New Roman" w:hAnsi="Times New Roman"/>
-          <w:sz w:val="24"/>
-          <w:szCs w:val="24"/>
-          <w:rtl w:val="0"/>
-        </w:rPr>
-        <w:t xml:space="preserve">Prezentarea grafică a evoluției cursului valutar </w:t>
-      </w:r>
-    </w:p>
-    <w:p>
-      <w:pPr>
-        <w:ind w:left="0" w:firstLine="0"/>
-        <w:rPr>
-          <w:rFonts w:ascii="Times New Roman" w:cs="Times New Roman" w:eastAsia="Times New Roman" w:hAnsi="Times New Roman"/>
-          <w:sz w:val="24"/>
-          <w:szCs w:val="24"/>
-        </w:rPr>
-      </w:pPr>
-      <w:r>
-        <w:rPr>
-          <w:rtl w:val="0"/>
-        </w:rPr>
-      </w:r>
-    </w:p>
-    <w:p>
-      <w:pPr>
-        <w:ind w:left="0" w:firstLine="720"/>
-        <w:rPr>
-          <w:rFonts w:ascii="Times New Roman" w:cs="Times New Roman" w:eastAsia="Times New Roman" w:hAnsi="Times New Roman"/>
-          <w:sz w:val="24"/>
-          <w:szCs w:val="24"/>
-        </w:rPr>
-      </w:pPr>
-      <w:r>
-        <w:rPr>
-          <w:rFonts w:ascii="Times New Roman" w:cs="Times New Roman" w:eastAsia="Times New Roman" w:hAnsi="Times New Roman"/>
-          <w:sz w:val="24"/>
-          <w:szCs w:val="24"/>
-          <w:rtl w:val="0"/>
+        <w:rPr>
+          <w:rFonts w:ascii="Times New Roman" w:eastAsia="Times New Roman" w:hAnsi="Times New Roman" w:cs="Times New Roman"/>
+          <w:sz w:val="24"/>
+          <w:szCs w:val="24"/>
+        </w:rPr>
+      </w:pPr>
+      <w:r>
+        <w:rPr>
+          <w:rFonts w:ascii="Times New Roman" w:eastAsia="Times New Roman" w:hAnsi="Times New Roman" w:cs="Times New Roman"/>
+          <w:sz w:val="24"/>
+          <w:szCs w:val="24"/>
+        </w:rPr>
+        <w:t xml:space="preserve">Prezentarea grafică </w:t>
+      </w:r>
+      <w:proofErr w:type="gramStart"/>
+      <w:r>
+        <w:rPr>
+          <w:rFonts w:ascii="Times New Roman" w:eastAsia="Times New Roman" w:hAnsi="Times New Roman" w:cs="Times New Roman"/>
+          <w:sz w:val="24"/>
+          <w:szCs w:val="24"/>
+        </w:rPr>
+        <w:t>a</w:t>
+      </w:r>
+      <w:proofErr w:type="gramEnd"/>
+      <w:r>
+        <w:rPr>
+          <w:rFonts w:ascii="Times New Roman" w:eastAsia="Times New Roman" w:hAnsi="Times New Roman" w:cs="Times New Roman"/>
+          <w:sz w:val="24"/>
+          <w:szCs w:val="24"/>
+        </w:rPr>
+        <w:t xml:space="preserve"> evoluției cursului valutar </w:t>
+      </w:r>
+    </w:p>
+    <w:p>
+      <w:pPr>
+        <w:rPr>
+          <w:rFonts w:ascii="Times New Roman" w:eastAsia="Times New Roman" w:hAnsi="Times New Roman" w:cs="Times New Roman"/>
+          <w:sz w:val="24"/>
+          <w:szCs w:val="24"/>
+        </w:rPr>
+      </w:pPr>
+    </w:p>
+    <w:p>
+      <w:pPr>
+        <w:ind w:firstLine="720"/>
+        <w:rPr>
+          <w:rFonts w:ascii="Times New Roman" w:eastAsia="Times New Roman" w:hAnsi="Times New Roman" w:cs="Times New Roman"/>
+          <w:sz w:val="24"/>
+          <w:szCs w:val="24"/>
+        </w:rPr>
+      </w:pPr>
+      <w:r>
+        <w:rPr>
+          <w:rFonts w:ascii="Times New Roman" w:eastAsia="Times New Roman" w:hAnsi="Times New Roman" w:cs="Times New Roman"/>
+          <w:sz w:val="24"/>
+          <w:szCs w:val="24"/>
         </w:rPr>
         <w:t xml:space="preserve">Listarea cursului BNR este funcția cea mai importantă în primul rând pentru că site-ul este dedicat monitorizării și actualizării cursului valutar și în al doilea rând este pe pagina principală. Ca vizitator al site-ului asta m-ar interesa cel mai mult. </w:t>
       </w:r>
     </w:p>
     <w:p>
       <w:pPr>
-        <w:ind w:left="0" w:firstLine="720"/>
-        <w:rPr>
-          <w:rFonts w:ascii="Times New Roman" w:cs="Times New Roman" w:eastAsia="Times New Roman" w:hAnsi="Times New Roman"/>
-          <w:sz w:val="24"/>
-          <w:szCs w:val="24"/>
-        </w:rPr>
-      </w:pPr>
-      <w:r>
-        <w:rPr>
-          <w:rFonts w:ascii="Times New Roman" w:cs="Times New Roman" w:eastAsia="Times New Roman" w:hAnsi="Times New Roman"/>
-          <w:sz w:val="24"/>
-          <w:szCs w:val="24"/>
-          <w:rtl w:val="0"/>
-        </w:rPr>
-        <w:t xml:space="preserve">Această funcție este urmată imediat de listarea cursului valutar aplicat de principalele bănci. Ca vizitator pe lângă cursul de referință vreau să știu și cursul aplicat de bănci ca să aleg banca potrivită pentru o eventuală tranzacție . </w:t>
-      </w:r>
-    </w:p>
-    <w:p>
-      <w:pPr>
-        <w:ind w:left="0" w:firstLine="720"/>
-        <w:rPr>
-          <w:rFonts w:ascii="Times New Roman" w:cs="Times New Roman" w:eastAsia="Times New Roman" w:hAnsi="Times New Roman"/>
-          <w:sz w:val="24"/>
-          <w:szCs w:val="24"/>
-        </w:rPr>
-      </w:pPr>
-      <w:r>
-        <w:rPr>
-          <w:rFonts w:ascii="Times New Roman" w:cs="Times New Roman" w:eastAsia="Times New Roman" w:hAnsi="Times New Roman"/>
-          <w:sz w:val="24"/>
-          <w:szCs w:val="24"/>
-          <w:rtl w:val="0"/>
-        </w:rPr>
-        <w:t xml:space="preserve">Părerea mea este că următoarea funcție cu o prioritate mai scăzută față de primele două ar fi convertorul valutar deoarece ca un vizitator al paginii vreau să fiu informat de cursul valutar și nu voi folosi funcția de fiecare dată. Ca un vizitator voi folosi această funcție cel mai probabil în cazul în care voi efectua un schimb valutar.</w:t>
-      </w:r>
-    </w:p>
-    <w:p>
-      <w:pPr>
-        <w:ind w:left="0" w:firstLine="720"/>
-        <w:rPr>
-          <w:rFonts w:ascii="Times New Roman" w:cs="Times New Roman" w:eastAsia="Times New Roman" w:hAnsi="Times New Roman"/>
-          <w:sz w:val="24"/>
-          <w:szCs w:val="24"/>
-        </w:rPr>
-      </w:pPr>
-      <w:r>
-        <w:rPr>
-          <w:rFonts w:ascii="Times New Roman" w:cs="Times New Roman" w:eastAsia="Times New Roman" w:hAnsi="Times New Roman"/>
-          <w:sz w:val="24"/>
-          <w:szCs w:val="24"/>
-          <w:rtl w:val="0"/>
-        </w:rPr>
-        <w:t xml:space="preserve">Prezentarea grafică a evoluției am pus pe ultimul loc fiindcă părerea mea este că numărul vizitatorilor care ar folosi  este mai mic decât celor care ar folosi convertorul. Dar ca un vizitator vreau să am acces la o asemenea funcție care prezintă evoluția cursului într-un interval de timp definit la alegere.</w:t>
-      </w:r>
-    </w:p>
-    <w:p>
-      <w:pPr>
-        <w:ind w:left="0" w:firstLine="720"/>
-        <w:rPr>
-          <w:rFonts w:ascii="Times New Roman" w:cs="Times New Roman" w:eastAsia="Times New Roman" w:hAnsi="Times New Roman"/>
-          <w:sz w:val="24"/>
-          <w:szCs w:val="24"/>
-        </w:rPr>
-      </w:pPr>
-      <w:r>
-        <w:rPr>
-          <w:rtl w:val="0"/>
-        </w:rPr>
-      </w:r>
-    </w:p>
-    <w:p>
-      <w:pPr>
-        <w:ind w:left="0" w:firstLine="0"/>
-        <w:rPr>
-          <w:rFonts w:ascii="Times New Roman" w:cs="Times New Roman" w:eastAsia="Times New Roman" w:hAnsi="Times New Roman"/>
-          <w:sz w:val="24"/>
-          <w:szCs w:val="24"/>
-        </w:rPr>
-      </w:pPr>
-      <w:r>
-        <w:rPr>
-          <w:rtl w:val="0"/>
-        </w:rPr>
-      </w:r>
-    </w:p>
-    <w:p>
-      <w:pPr>
-        <w:ind w:left="0" w:firstLine="0"/>
-        <w:rPr>
-          <w:rFonts w:ascii="Times New Roman" w:cs="Times New Roman" w:eastAsia="Times New Roman" w:hAnsi="Times New Roman"/>
-          <w:sz w:val="24"/>
-          <w:szCs w:val="24"/>
-        </w:rPr>
-      </w:pPr>
-      <w:r>
-        <w:rPr>
-          <w:rFonts w:ascii="Times New Roman" w:cs="Times New Roman" w:eastAsia="Times New Roman" w:hAnsi="Times New Roman"/>
-          <w:sz w:val="24"/>
-          <w:szCs w:val="24"/>
-          <w:rtl w:val="0"/>
-        </w:rPr>
-        <w:t xml:space="preserve">3.  Etapele ciclului de dezvoltare software (SDLC) sunt:</w:t>
+        <w:ind w:firstLine="720"/>
+        <w:rPr>
+          <w:rFonts w:ascii="Times New Roman" w:eastAsia="Times New Roman" w:hAnsi="Times New Roman" w:cs="Times New Roman"/>
+          <w:sz w:val="24"/>
+          <w:szCs w:val="24"/>
+        </w:rPr>
+      </w:pPr>
+      <w:r>
+        <w:rPr>
+          <w:rFonts w:ascii="Times New Roman" w:eastAsia="Times New Roman" w:hAnsi="Times New Roman" w:cs="Times New Roman"/>
+          <w:sz w:val="24"/>
+          <w:szCs w:val="24"/>
+        </w:rPr>
+        <w:t xml:space="preserve">Această funcție este urmată imediat de listarea cursului valutar aplicat de principalele bănci. Ca vizitator pe lângă cursul de referință vreau să știu și cursul aplicat de bănci ca să aleg banca potrivită pentru o eventuală </w:t>
+      </w:r>
+      <w:proofErr w:type="gramStart"/>
+      <w:r>
+        <w:rPr>
+          <w:rFonts w:ascii="Times New Roman" w:eastAsia="Times New Roman" w:hAnsi="Times New Roman" w:cs="Times New Roman"/>
+          <w:sz w:val="24"/>
+          <w:szCs w:val="24"/>
+        </w:rPr>
+        <w:t>tranzacție .</w:t>
+      </w:r>
+      <w:proofErr w:type="gramEnd"/>
+      <w:r>
+        <w:rPr>
+          <w:rFonts w:ascii="Times New Roman" w:eastAsia="Times New Roman" w:hAnsi="Times New Roman" w:cs="Times New Roman"/>
+          <w:sz w:val="24"/>
+          <w:szCs w:val="24"/>
+        </w:rPr>
+        <w:t xml:space="preserve"> </w:t>
+      </w:r>
+    </w:p>
+    <w:p>
+      <w:pPr>
+        <w:ind w:firstLine="720"/>
+        <w:rPr>
+          <w:rFonts w:ascii="Times New Roman" w:eastAsia="Times New Roman" w:hAnsi="Times New Roman" w:cs="Times New Roman"/>
+          <w:sz w:val="24"/>
+          <w:szCs w:val="24"/>
+        </w:rPr>
+      </w:pPr>
+      <w:r>
+        <w:rPr>
+          <w:rFonts w:ascii="Times New Roman" w:eastAsia="Times New Roman" w:hAnsi="Times New Roman" w:cs="Times New Roman"/>
+          <w:sz w:val="24"/>
+          <w:szCs w:val="24"/>
+        </w:rPr>
+        <w:t>Părerea mea este că următoarea funcție cu o prioritate mai scăzută față de primele două ar fi convertorul valutar deoarece ca un vizitator al paginii vreau să fiu informat de cursul valutar și nu voi folosi funcția de fiecare dată. Ca un vizitator voi folosi această funcție cel mai probabil în cazul în care voi efectua un schimb valutar.</w:t>
+      </w:r>
+    </w:p>
+    <w:p>
+      <w:pPr>
+        <w:ind w:firstLine="720"/>
+        <w:rPr>
+          <w:rFonts w:ascii="Times New Roman" w:eastAsia="Times New Roman" w:hAnsi="Times New Roman" w:cs="Times New Roman"/>
+          <w:sz w:val="24"/>
+          <w:szCs w:val="24"/>
+        </w:rPr>
+      </w:pPr>
+      <w:r>
+        <w:rPr>
+          <w:rFonts w:ascii="Times New Roman" w:eastAsia="Times New Roman" w:hAnsi="Times New Roman" w:cs="Times New Roman"/>
+          <w:sz w:val="24"/>
+          <w:szCs w:val="24"/>
+        </w:rPr>
+        <w:t xml:space="preserve">Prezentarea grafică a evoluției am pus pe ultimul loc fiindcă părerea mea este că numărul vizitatorilor care ar </w:t>
+      </w:r>
+      <w:proofErr w:type="gramStart"/>
+      <w:r>
+        <w:rPr>
+          <w:rFonts w:ascii="Times New Roman" w:eastAsia="Times New Roman" w:hAnsi="Times New Roman" w:cs="Times New Roman"/>
+          <w:sz w:val="24"/>
+          <w:szCs w:val="24"/>
+        </w:rPr>
+        <w:t>folosi  este</w:t>
+      </w:r>
+      <w:proofErr w:type="gramEnd"/>
+      <w:r>
+        <w:rPr>
+          <w:rFonts w:ascii="Times New Roman" w:eastAsia="Times New Roman" w:hAnsi="Times New Roman" w:cs="Times New Roman"/>
+          <w:sz w:val="24"/>
+          <w:szCs w:val="24"/>
+        </w:rPr>
+        <w:t xml:space="preserve"> mai mic decât celor care ar folosi convertorul. Dar ca un vizitator vreau să am acces la o asemenea funcție care prezintă evoluția cursului într-un interval de timp definit la alegere.</w:t>
+      </w:r>
+    </w:p>
+    <w:p>
+      <w:pPr>
+        <w:ind w:firstLine="720"/>
+        <w:rPr>
+          <w:rFonts w:ascii="Times New Roman" w:eastAsia="Times New Roman" w:hAnsi="Times New Roman" w:cs="Times New Roman"/>
+          <w:sz w:val="24"/>
+          <w:szCs w:val="24"/>
+        </w:rPr>
+      </w:pPr>
+    </w:p>
+    <w:p>
+      <w:pPr>
+        <w:rPr>
+          <w:rFonts w:ascii="Times New Roman" w:eastAsia="Times New Roman" w:hAnsi="Times New Roman" w:cs="Times New Roman"/>
+          <w:sz w:val="24"/>
+          <w:szCs w:val="24"/>
+        </w:rPr>
+      </w:pPr>
+    </w:p>
+    <w:p>
+      <w:pPr>
+        <w:rPr>
+          <w:rFonts w:ascii="Times New Roman" w:eastAsia="Times New Roman" w:hAnsi="Times New Roman" w:cs="Times New Roman"/>
+          <w:sz w:val="24"/>
+          <w:szCs w:val="24"/>
+        </w:rPr>
+      </w:pPr>
+      <w:r>
+        <w:rPr>
+          <w:rFonts w:ascii="Times New Roman" w:eastAsia="Times New Roman" w:hAnsi="Times New Roman" w:cs="Times New Roman"/>
+          <w:sz w:val="24"/>
+          <w:szCs w:val="24"/>
+        </w:rPr>
+        <w:t>3.  Etapele ciclului de dezvoltare software (SDLC) sunt:</w:t>
       </w:r>
     </w:p>
     <w:p>
@@ -307,22 +516,19 @@
           <w:ilvl w:val="0"/>
           <w:numId w:val="2"/>
         </w:numPr>
-        <w:ind w:left="720" w:hanging="360"/>
-        <w:rPr>
-          <w:rFonts w:ascii="Times New Roman" w:cs="Times New Roman" w:eastAsia="Times New Roman" w:hAnsi="Times New Roman"/>
-          <w:sz w:val="24"/>
-          <w:szCs w:val="24"/>
-          <w:u w:val="none"/>
-        </w:rPr>
-      </w:pPr>
-      <w:r>
-        <w:rPr>
-          <w:rFonts w:ascii="Times New Roman" w:cs="Times New Roman" w:eastAsia="Times New Roman" w:hAnsi="Times New Roman"/>
-          <w:sz w:val="24"/>
-          <w:szCs w:val="24"/>
-          <w:rtl w:val="0"/>
-        </w:rPr>
-        <w:t xml:space="preserve">Analiza cerințelor (Requirement analysis):</w:t>
+        <w:rPr>
+          <w:rFonts w:ascii="Times New Roman" w:eastAsia="Times New Roman" w:hAnsi="Times New Roman" w:cs="Times New Roman"/>
+          <w:sz w:val="24"/>
+          <w:szCs w:val="24"/>
+        </w:rPr>
+      </w:pPr>
+      <w:r>
+        <w:rPr>
+          <w:rFonts w:ascii="Times New Roman" w:eastAsia="Times New Roman" w:hAnsi="Times New Roman" w:cs="Times New Roman"/>
+          <w:sz w:val="24"/>
+          <w:szCs w:val="24"/>
+        </w:rPr>
+        <w:t>Analiza cerințelor (Requirement analysis):</w:t>
       </w:r>
     </w:p>
     <w:p>
@@ -331,22 +537,19 @@
           <w:ilvl w:val="0"/>
           <w:numId w:val="9"/>
         </w:numPr>
-        <w:ind w:left="1440" w:hanging="360"/>
-        <w:rPr>
-          <w:rFonts w:ascii="Times New Roman" w:cs="Times New Roman" w:eastAsia="Times New Roman" w:hAnsi="Times New Roman"/>
-          <w:sz w:val="24"/>
-          <w:szCs w:val="24"/>
-          <w:u w:val="none"/>
-        </w:rPr>
-      </w:pPr>
-      <w:r>
-        <w:rPr>
-          <w:rFonts w:ascii="Times New Roman" w:cs="Times New Roman" w:eastAsia="Times New Roman" w:hAnsi="Times New Roman"/>
-          <w:sz w:val="24"/>
-          <w:szCs w:val="24"/>
-          <w:rtl w:val="0"/>
-        </w:rPr>
-        <w:t xml:space="preserve">Verificarea, analiza cerințelor</w:t>
+        <w:rPr>
+          <w:rFonts w:ascii="Times New Roman" w:eastAsia="Times New Roman" w:hAnsi="Times New Roman" w:cs="Times New Roman"/>
+          <w:sz w:val="24"/>
+          <w:szCs w:val="24"/>
+        </w:rPr>
+      </w:pPr>
+      <w:r>
+        <w:rPr>
+          <w:rFonts w:ascii="Times New Roman" w:eastAsia="Times New Roman" w:hAnsi="Times New Roman" w:cs="Times New Roman"/>
+          <w:sz w:val="24"/>
+          <w:szCs w:val="24"/>
+        </w:rPr>
+        <w:t>Verificarea, analiza cerințelor</w:t>
       </w:r>
     </w:p>
     <w:p>
@@ -355,20 +558,17 @@
           <w:ilvl w:val="0"/>
           <w:numId w:val="9"/>
         </w:numPr>
-        <w:ind w:left="1440" w:hanging="360"/>
-        <w:rPr>
-          <w:rFonts w:ascii="Times New Roman" w:cs="Times New Roman" w:eastAsia="Times New Roman" w:hAnsi="Times New Roman"/>
-          <w:sz w:val="24"/>
-          <w:szCs w:val="24"/>
-          <w:u w:val="none"/>
-        </w:rPr>
-      </w:pPr>
-      <w:r>
-        <w:rPr>
-          <w:rFonts w:ascii="Times New Roman" w:cs="Times New Roman" w:eastAsia="Times New Roman" w:hAnsi="Times New Roman"/>
-          <w:sz w:val="24"/>
-          <w:szCs w:val="24"/>
-          <w:rtl w:val="0"/>
+        <w:rPr>
+          <w:rFonts w:ascii="Times New Roman" w:eastAsia="Times New Roman" w:hAnsi="Times New Roman" w:cs="Times New Roman"/>
+          <w:sz w:val="24"/>
+          <w:szCs w:val="24"/>
+        </w:rPr>
+      </w:pPr>
+      <w:r>
+        <w:rPr>
+          <w:rFonts w:ascii="Times New Roman" w:eastAsia="Times New Roman" w:hAnsi="Times New Roman" w:cs="Times New Roman"/>
+          <w:sz w:val="24"/>
+          <w:szCs w:val="24"/>
         </w:rPr>
         <w:t xml:space="preserve">Analiză testabilitate: dacă cerințele sunt clare, testabile </w:t>
       </w:r>
@@ -379,22 +579,38 @@
           <w:ilvl w:val="0"/>
           <w:numId w:val="9"/>
         </w:numPr>
-        <w:ind w:left="1440" w:hanging="360"/>
-        <w:rPr>
-          <w:rFonts w:ascii="Times New Roman" w:cs="Times New Roman" w:eastAsia="Times New Roman" w:hAnsi="Times New Roman"/>
-          <w:sz w:val="24"/>
-          <w:szCs w:val="24"/>
-          <w:u w:val="none"/>
-        </w:rPr>
-      </w:pPr>
-      <w:r>
-        <w:rPr>
-          <w:rFonts w:ascii="Times New Roman" w:cs="Times New Roman" w:eastAsia="Times New Roman" w:hAnsi="Times New Roman"/>
-          <w:sz w:val="24"/>
-          <w:szCs w:val="24"/>
-          <w:rtl w:val="0"/>
-        </w:rPr>
-        <w:t xml:space="preserve">Propuneri, sugestii, feedback pentru echipa de management ( product și project manageri, business analyst)</w:t>
+        <w:rPr>
+          <w:rFonts w:ascii="Times New Roman" w:eastAsia="Times New Roman" w:hAnsi="Times New Roman" w:cs="Times New Roman"/>
+          <w:sz w:val="24"/>
+          <w:szCs w:val="24"/>
+        </w:rPr>
+      </w:pPr>
+      <w:r>
+        <w:rPr>
+          <w:rFonts w:ascii="Times New Roman" w:eastAsia="Times New Roman" w:hAnsi="Times New Roman" w:cs="Times New Roman"/>
+          <w:sz w:val="24"/>
+          <w:szCs w:val="24"/>
+        </w:rPr>
+        <w:lastRenderedPageBreak/>
+        <w:t xml:space="preserve">Propuneri, sugestii, feedback pentru echipa de management </w:t>
+      </w:r>
+      <w:proofErr w:type="gramStart"/>
+      <w:r>
+        <w:rPr>
+          <w:rFonts w:ascii="Times New Roman" w:eastAsia="Times New Roman" w:hAnsi="Times New Roman" w:cs="Times New Roman"/>
+          <w:sz w:val="24"/>
+          <w:szCs w:val="24"/>
+        </w:rPr>
+        <w:t>( product</w:t>
+      </w:r>
+      <w:proofErr w:type="gramEnd"/>
+      <w:r>
+        <w:rPr>
+          <w:rFonts w:ascii="Times New Roman" w:eastAsia="Times New Roman" w:hAnsi="Times New Roman" w:cs="Times New Roman"/>
+          <w:sz w:val="24"/>
+          <w:szCs w:val="24"/>
+        </w:rPr>
+        <w:t xml:space="preserve"> și project manageri, business analyst)</w:t>
       </w:r>
     </w:p>
     <w:p>
@@ -403,22 +619,19 @@
           <w:ilvl w:val="0"/>
           <w:numId w:val="2"/>
         </w:numPr>
-        <w:ind w:left="720" w:hanging="360"/>
-        <w:rPr>
-          <w:rFonts w:ascii="Times New Roman" w:cs="Times New Roman" w:eastAsia="Times New Roman" w:hAnsi="Times New Roman"/>
-          <w:sz w:val="24"/>
-          <w:szCs w:val="24"/>
-          <w:u w:val="none"/>
-        </w:rPr>
-      </w:pPr>
-      <w:r>
-        <w:rPr>
-          <w:rFonts w:ascii="Times New Roman" w:cs="Times New Roman" w:eastAsia="Times New Roman" w:hAnsi="Times New Roman"/>
-          <w:sz w:val="24"/>
-          <w:szCs w:val="24"/>
-          <w:rtl w:val="0"/>
-        </w:rPr>
-        <w:t xml:space="preserve">Planificare (Planning):</w:t>
+        <w:rPr>
+          <w:rFonts w:ascii="Times New Roman" w:eastAsia="Times New Roman" w:hAnsi="Times New Roman" w:cs="Times New Roman"/>
+          <w:sz w:val="24"/>
+          <w:szCs w:val="24"/>
+        </w:rPr>
+      </w:pPr>
+      <w:r>
+        <w:rPr>
+          <w:rFonts w:ascii="Times New Roman" w:eastAsia="Times New Roman" w:hAnsi="Times New Roman" w:cs="Times New Roman"/>
+          <w:sz w:val="24"/>
+          <w:szCs w:val="24"/>
+        </w:rPr>
+        <w:t>Planificare (Planning):</w:t>
       </w:r>
     </w:p>
     <w:p>
@@ -427,22 +640,19 @@
           <w:ilvl w:val="0"/>
           <w:numId w:val="5"/>
         </w:numPr>
-        <w:ind w:left="1440" w:hanging="360"/>
-        <w:rPr>
-          <w:rFonts w:ascii="Times New Roman" w:cs="Times New Roman" w:eastAsia="Times New Roman" w:hAnsi="Times New Roman"/>
-          <w:sz w:val="24"/>
-          <w:szCs w:val="24"/>
-          <w:u w:val="none"/>
-        </w:rPr>
-      </w:pPr>
-      <w:r>
-        <w:rPr>
-          <w:rFonts w:ascii="Times New Roman" w:cs="Times New Roman" w:eastAsia="Times New Roman" w:hAnsi="Times New Roman"/>
-          <w:sz w:val="24"/>
-          <w:szCs w:val="24"/>
-          <w:rtl w:val="0"/>
-        </w:rPr>
-        <w:t xml:space="preserve">Analiza de riscuri legate de testare</w:t>
+        <w:rPr>
+          <w:rFonts w:ascii="Times New Roman" w:eastAsia="Times New Roman" w:hAnsi="Times New Roman" w:cs="Times New Roman"/>
+          <w:sz w:val="24"/>
+          <w:szCs w:val="24"/>
+        </w:rPr>
+      </w:pPr>
+      <w:r>
+        <w:rPr>
+          <w:rFonts w:ascii="Times New Roman" w:eastAsia="Times New Roman" w:hAnsi="Times New Roman" w:cs="Times New Roman"/>
+          <w:sz w:val="24"/>
+          <w:szCs w:val="24"/>
+        </w:rPr>
+        <w:t>Analiza de riscuri legate de testare</w:t>
       </w:r>
     </w:p>
     <w:p>
@@ -451,22 +661,19 @@
           <w:ilvl w:val="0"/>
           <w:numId w:val="5"/>
         </w:numPr>
-        <w:ind w:left="1440" w:hanging="360"/>
-        <w:rPr>
-          <w:rFonts w:ascii="Times New Roman" w:cs="Times New Roman" w:eastAsia="Times New Roman" w:hAnsi="Times New Roman"/>
-          <w:sz w:val="24"/>
-          <w:szCs w:val="24"/>
-          <w:u w:val="none"/>
-        </w:rPr>
-      </w:pPr>
-      <w:r>
-        <w:rPr>
-          <w:rFonts w:ascii="Times New Roman" w:cs="Times New Roman" w:eastAsia="Times New Roman" w:hAnsi="Times New Roman"/>
-          <w:sz w:val="24"/>
-          <w:szCs w:val="24"/>
-          <w:rtl w:val="0"/>
-        </w:rPr>
-        <w:t xml:space="preserve">Participare la definirea problemelor, obiectivelor, resurselor</w:t>
+        <w:rPr>
+          <w:rFonts w:ascii="Times New Roman" w:eastAsia="Times New Roman" w:hAnsi="Times New Roman" w:cs="Times New Roman"/>
+          <w:sz w:val="24"/>
+          <w:szCs w:val="24"/>
+        </w:rPr>
+      </w:pPr>
+      <w:r>
+        <w:rPr>
+          <w:rFonts w:ascii="Times New Roman" w:eastAsia="Times New Roman" w:hAnsi="Times New Roman" w:cs="Times New Roman"/>
+          <w:sz w:val="24"/>
+          <w:szCs w:val="24"/>
+        </w:rPr>
+        <w:t>Participare la definirea problemelor, obiectivelor, resurselor</w:t>
       </w:r>
     </w:p>
     <w:p>
@@ -475,22 +682,19 @@
           <w:ilvl w:val="0"/>
           <w:numId w:val="5"/>
         </w:numPr>
-        <w:ind w:left="1440" w:hanging="360"/>
-        <w:rPr>
-          <w:rFonts w:ascii="Times New Roman" w:cs="Times New Roman" w:eastAsia="Times New Roman" w:hAnsi="Times New Roman"/>
-          <w:sz w:val="24"/>
-          <w:szCs w:val="24"/>
-          <w:u w:val="none"/>
-        </w:rPr>
-      </w:pPr>
-      <w:r>
-        <w:rPr>
-          <w:rFonts w:ascii="Times New Roman" w:cs="Times New Roman" w:eastAsia="Times New Roman" w:hAnsi="Times New Roman"/>
-          <w:sz w:val="24"/>
-          <w:szCs w:val="24"/>
-          <w:rtl w:val="0"/>
-        </w:rPr>
-        <w:t xml:space="preserve">Comunicare cu echipa</w:t>
+        <w:rPr>
+          <w:rFonts w:ascii="Times New Roman" w:eastAsia="Times New Roman" w:hAnsi="Times New Roman" w:cs="Times New Roman"/>
+          <w:sz w:val="24"/>
+          <w:szCs w:val="24"/>
+        </w:rPr>
+      </w:pPr>
+      <w:r>
+        <w:rPr>
+          <w:rFonts w:ascii="Times New Roman" w:eastAsia="Times New Roman" w:hAnsi="Times New Roman" w:cs="Times New Roman"/>
+          <w:sz w:val="24"/>
+          <w:szCs w:val="24"/>
+        </w:rPr>
+        <w:t>Comunicare cu echipa</w:t>
       </w:r>
     </w:p>
     <w:p>
@@ -499,20 +703,17 @@
           <w:ilvl w:val="0"/>
           <w:numId w:val="2"/>
         </w:numPr>
-        <w:ind w:left="720" w:hanging="360"/>
-        <w:rPr>
-          <w:rFonts w:ascii="Times New Roman" w:cs="Times New Roman" w:eastAsia="Times New Roman" w:hAnsi="Times New Roman"/>
-          <w:sz w:val="24"/>
-          <w:szCs w:val="24"/>
-          <w:u w:val="none"/>
-        </w:rPr>
-      </w:pPr>
-      <w:r>
-        <w:rPr>
-          <w:rFonts w:ascii="Times New Roman" w:cs="Times New Roman" w:eastAsia="Times New Roman" w:hAnsi="Times New Roman"/>
-          <w:sz w:val="24"/>
-          <w:szCs w:val="24"/>
-          <w:rtl w:val="0"/>
+        <w:rPr>
+          <w:rFonts w:ascii="Times New Roman" w:eastAsia="Times New Roman" w:hAnsi="Times New Roman" w:cs="Times New Roman"/>
+          <w:sz w:val="24"/>
+          <w:szCs w:val="24"/>
+        </w:rPr>
+      </w:pPr>
+      <w:r>
+        <w:rPr>
+          <w:rFonts w:ascii="Times New Roman" w:eastAsia="Times New Roman" w:hAnsi="Times New Roman" w:cs="Times New Roman"/>
+          <w:sz w:val="24"/>
+          <w:szCs w:val="24"/>
         </w:rPr>
         <w:t xml:space="preserve"> Proiectare (Architectural design):</w:t>
       </w:r>
@@ -523,22 +724,19 @@
           <w:ilvl w:val="0"/>
           <w:numId w:val="7"/>
         </w:numPr>
-        <w:ind w:left="1440" w:hanging="360"/>
-        <w:rPr>
-          <w:rFonts w:ascii="Times New Roman" w:cs="Times New Roman" w:eastAsia="Times New Roman" w:hAnsi="Times New Roman"/>
-          <w:sz w:val="24"/>
-          <w:szCs w:val="24"/>
-          <w:u w:val="none"/>
-        </w:rPr>
-      </w:pPr>
-      <w:r>
-        <w:rPr>
-          <w:rFonts w:ascii="Times New Roman" w:cs="Times New Roman" w:eastAsia="Times New Roman" w:hAnsi="Times New Roman"/>
-          <w:sz w:val="24"/>
-          <w:szCs w:val="24"/>
-          <w:rtl w:val="0"/>
-        </w:rPr>
-        <w:t xml:space="preserve">Analiza cerințe design</w:t>
+        <w:rPr>
+          <w:rFonts w:ascii="Times New Roman" w:eastAsia="Times New Roman" w:hAnsi="Times New Roman" w:cs="Times New Roman"/>
+          <w:sz w:val="24"/>
+          <w:szCs w:val="24"/>
+        </w:rPr>
+      </w:pPr>
+      <w:r>
+        <w:rPr>
+          <w:rFonts w:ascii="Times New Roman" w:eastAsia="Times New Roman" w:hAnsi="Times New Roman" w:cs="Times New Roman"/>
+          <w:sz w:val="24"/>
+          <w:szCs w:val="24"/>
+        </w:rPr>
+        <w:t>Analiza cerințe design</w:t>
       </w:r>
     </w:p>
     <w:p>
@@ -547,22 +745,37 @@
           <w:ilvl w:val="0"/>
           <w:numId w:val="7"/>
         </w:numPr>
-        <w:ind w:left="1440" w:hanging="360"/>
-        <w:rPr>
-          <w:rFonts w:ascii="Times New Roman" w:cs="Times New Roman" w:eastAsia="Times New Roman" w:hAnsi="Times New Roman"/>
-          <w:sz w:val="24"/>
-          <w:szCs w:val="24"/>
-          <w:u w:val="none"/>
-        </w:rPr>
-      </w:pPr>
-      <w:r>
-        <w:rPr>
-          <w:rFonts w:ascii="Times New Roman" w:cs="Times New Roman" w:eastAsia="Times New Roman" w:hAnsi="Times New Roman"/>
-          <w:sz w:val="24"/>
-          <w:szCs w:val="24"/>
-          <w:rtl w:val="0"/>
-        </w:rPr>
-        <w:t xml:space="preserve">Testare, verificare design conform cerințelor ( Integration testing)</w:t>
+        <w:rPr>
+          <w:rFonts w:ascii="Times New Roman" w:eastAsia="Times New Roman" w:hAnsi="Times New Roman" w:cs="Times New Roman"/>
+          <w:sz w:val="24"/>
+          <w:szCs w:val="24"/>
+        </w:rPr>
+      </w:pPr>
+      <w:r>
+        <w:rPr>
+          <w:rFonts w:ascii="Times New Roman" w:eastAsia="Times New Roman" w:hAnsi="Times New Roman" w:cs="Times New Roman"/>
+          <w:sz w:val="24"/>
+          <w:szCs w:val="24"/>
+        </w:rPr>
+        <w:t xml:space="preserve">Testare, verificare design conform cerințelor </w:t>
+      </w:r>
+      <w:proofErr w:type="gramStart"/>
+      <w:r>
+        <w:rPr>
+          <w:rFonts w:ascii="Times New Roman" w:eastAsia="Times New Roman" w:hAnsi="Times New Roman" w:cs="Times New Roman"/>
+          <w:sz w:val="24"/>
+          <w:szCs w:val="24"/>
+        </w:rPr>
+        <w:t>( Integration</w:t>
+      </w:r>
+      <w:proofErr w:type="gramEnd"/>
+      <w:r>
+        <w:rPr>
+          <w:rFonts w:ascii="Times New Roman" w:eastAsia="Times New Roman" w:hAnsi="Times New Roman" w:cs="Times New Roman"/>
+          <w:sz w:val="24"/>
+          <w:szCs w:val="24"/>
+        </w:rPr>
+        <w:t xml:space="preserve"> testing)</w:t>
       </w:r>
     </w:p>
     <w:p>
@@ -571,38 +784,30 @@
           <w:ilvl w:val="0"/>
           <w:numId w:val="7"/>
         </w:numPr>
-        <w:ind w:left="1440" w:hanging="360"/>
-        <w:rPr>
-          <w:rFonts w:ascii="Times New Roman" w:cs="Times New Roman" w:eastAsia="Times New Roman" w:hAnsi="Times New Roman"/>
-          <w:sz w:val="24"/>
-          <w:szCs w:val="24"/>
-          <w:u w:val="none"/>
-        </w:rPr>
-      </w:pPr>
-      <w:r>
-        <w:rPr>
-          <w:rFonts w:ascii="Times New Roman" w:cs="Times New Roman" w:eastAsia="Times New Roman" w:hAnsi="Times New Roman"/>
-          <w:sz w:val="24"/>
-          <w:szCs w:val="24"/>
-          <w:rtl w:val="0"/>
-        </w:rPr>
-        <w:t xml:space="preserve">Feedback, comunicare cu echipa</w:t>
-      </w:r>
-    </w:p>
-    <w:p>
-      <w:pPr>
-        <w:ind w:left="1440" w:firstLine="0"/>
-        <w:rPr>
-          <w:rFonts w:ascii="Times New Roman" w:cs="Times New Roman" w:eastAsia="Times New Roman" w:hAnsi="Times New Roman"/>
-          <w:sz w:val="24"/>
-          <w:szCs w:val="24"/>
-        </w:rPr>
-      </w:pPr>
-      <w:r>
-        <w:rPr>
-          <w:rtl w:val="0"/>
-        </w:rPr>
-      </w:r>
+        <w:rPr>
+          <w:rFonts w:ascii="Times New Roman" w:eastAsia="Times New Roman" w:hAnsi="Times New Roman" w:cs="Times New Roman"/>
+          <w:sz w:val="24"/>
+          <w:szCs w:val="24"/>
+        </w:rPr>
+      </w:pPr>
+      <w:r>
+        <w:rPr>
+          <w:rFonts w:ascii="Times New Roman" w:eastAsia="Times New Roman" w:hAnsi="Times New Roman" w:cs="Times New Roman"/>
+          <w:sz w:val="24"/>
+          <w:szCs w:val="24"/>
+        </w:rPr>
+        <w:t>Feedback, comunicare cu echipa</w:t>
+      </w:r>
+    </w:p>
+    <w:p>
+      <w:pPr>
+        <w:ind w:left="1440"/>
+        <w:rPr>
+          <w:rFonts w:ascii="Times New Roman" w:eastAsia="Times New Roman" w:hAnsi="Times New Roman" w:cs="Times New Roman"/>
+          <w:sz w:val="24"/>
+          <w:szCs w:val="24"/>
+        </w:rPr>
+      </w:pPr>
     </w:p>
     <w:p>
       <w:pPr>
@@ -610,20 +815,17 @@
           <w:ilvl w:val="0"/>
           <w:numId w:val="2"/>
         </w:numPr>
-        <w:ind w:left="720" w:hanging="360"/>
-        <w:rPr>
-          <w:rFonts w:ascii="Times New Roman" w:cs="Times New Roman" w:eastAsia="Times New Roman" w:hAnsi="Times New Roman"/>
-          <w:sz w:val="24"/>
-          <w:szCs w:val="24"/>
-          <w:u w:val="none"/>
-        </w:rPr>
-      </w:pPr>
-      <w:r>
-        <w:rPr>
-          <w:rFonts w:ascii="Times New Roman" w:cs="Times New Roman" w:eastAsia="Times New Roman" w:hAnsi="Times New Roman"/>
-          <w:sz w:val="24"/>
-          <w:szCs w:val="24"/>
-          <w:rtl w:val="0"/>
+        <w:rPr>
+          <w:rFonts w:ascii="Times New Roman" w:eastAsia="Times New Roman" w:hAnsi="Times New Roman" w:cs="Times New Roman"/>
+          <w:sz w:val="24"/>
+          <w:szCs w:val="24"/>
+        </w:rPr>
+      </w:pPr>
+      <w:r>
+        <w:rPr>
+          <w:rFonts w:ascii="Times New Roman" w:eastAsia="Times New Roman" w:hAnsi="Times New Roman" w:cs="Times New Roman"/>
+          <w:sz w:val="24"/>
+          <w:szCs w:val="24"/>
         </w:rPr>
         <w:t xml:space="preserve"> Dezvoltare (Software development):</w:t>
       </w:r>
@@ -634,22 +836,19 @@
           <w:ilvl w:val="0"/>
           <w:numId w:val="1"/>
         </w:numPr>
-        <w:ind w:left="1440" w:hanging="360"/>
-        <w:rPr>
-          <w:rFonts w:ascii="Times New Roman" w:cs="Times New Roman" w:eastAsia="Times New Roman" w:hAnsi="Times New Roman"/>
-          <w:sz w:val="24"/>
-          <w:szCs w:val="24"/>
-          <w:u w:val="none"/>
-        </w:rPr>
-      </w:pPr>
-      <w:r>
-        <w:rPr>
-          <w:rFonts w:ascii="Times New Roman" w:cs="Times New Roman" w:eastAsia="Times New Roman" w:hAnsi="Times New Roman"/>
-          <w:sz w:val="24"/>
-          <w:szCs w:val="24"/>
-          <w:rtl w:val="0"/>
-        </w:rPr>
-        <w:t xml:space="preserve">Verificare cod (Static review)</w:t>
+        <w:rPr>
+          <w:rFonts w:ascii="Times New Roman" w:eastAsia="Times New Roman" w:hAnsi="Times New Roman" w:cs="Times New Roman"/>
+          <w:sz w:val="24"/>
+          <w:szCs w:val="24"/>
+        </w:rPr>
+      </w:pPr>
+      <w:r>
+        <w:rPr>
+          <w:rFonts w:ascii="Times New Roman" w:eastAsia="Times New Roman" w:hAnsi="Times New Roman" w:cs="Times New Roman"/>
+          <w:sz w:val="24"/>
+          <w:szCs w:val="24"/>
+        </w:rPr>
+        <w:t>Verificare cod (Static review)</w:t>
       </w:r>
     </w:p>
     <w:p>
@@ -658,22 +857,19 @@
           <w:ilvl w:val="0"/>
           <w:numId w:val="1"/>
         </w:numPr>
-        <w:ind w:left="1440" w:hanging="360"/>
-        <w:rPr>
-          <w:rFonts w:ascii="Times New Roman" w:cs="Times New Roman" w:eastAsia="Times New Roman" w:hAnsi="Times New Roman"/>
-          <w:sz w:val="24"/>
-          <w:szCs w:val="24"/>
-          <w:u w:val="none"/>
-        </w:rPr>
-      </w:pPr>
-      <w:r>
-        <w:rPr>
-          <w:rFonts w:ascii="Times New Roman" w:cs="Times New Roman" w:eastAsia="Times New Roman" w:hAnsi="Times New Roman"/>
-          <w:sz w:val="24"/>
-          <w:szCs w:val="24"/>
-          <w:rtl w:val="0"/>
-        </w:rPr>
-        <w:t xml:space="preserve">Feedback, comunicare cu echipa</w:t>
+        <w:rPr>
+          <w:rFonts w:ascii="Times New Roman" w:eastAsia="Times New Roman" w:hAnsi="Times New Roman" w:cs="Times New Roman"/>
+          <w:sz w:val="24"/>
+          <w:szCs w:val="24"/>
+        </w:rPr>
+      </w:pPr>
+      <w:r>
+        <w:rPr>
+          <w:rFonts w:ascii="Times New Roman" w:eastAsia="Times New Roman" w:hAnsi="Times New Roman" w:cs="Times New Roman"/>
+          <w:sz w:val="24"/>
+          <w:szCs w:val="24"/>
+        </w:rPr>
+        <w:t>Feedback, comunicare cu echipa</w:t>
       </w:r>
     </w:p>
     <w:p>
@@ -682,22 +878,19 @@
           <w:ilvl w:val="0"/>
           <w:numId w:val="2"/>
         </w:numPr>
-        <w:ind w:left="720" w:hanging="360"/>
-        <w:rPr>
-          <w:rFonts w:ascii="Times New Roman" w:cs="Times New Roman" w:eastAsia="Times New Roman" w:hAnsi="Times New Roman"/>
-          <w:sz w:val="24"/>
-          <w:szCs w:val="24"/>
-          <w:u w:val="none"/>
-        </w:rPr>
-      </w:pPr>
-      <w:r>
-        <w:rPr>
-          <w:rFonts w:ascii="Times New Roman" w:cs="Times New Roman" w:eastAsia="Times New Roman" w:hAnsi="Times New Roman"/>
-          <w:sz w:val="24"/>
-          <w:szCs w:val="24"/>
-          <w:rtl w:val="0"/>
-        </w:rPr>
-        <w:t xml:space="preserve">Testare (Testing):</w:t>
+        <w:rPr>
+          <w:rFonts w:ascii="Times New Roman" w:eastAsia="Times New Roman" w:hAnsi="Times New Roman" w:cs="Times New Roman"/>
+          <w:sz w:val="24"/>
+          <w:szCs w:val="24"/>
+        </w:rPr>
+      </w:pPr>
+      <w:r>
+        <w:rPr>
+          <w:rFonts w:ascii="Times New Roman" w:eastAsia="Times New Roman" w:hAnsi="Times New Roman" w:cs="Times New Roman"/>
+          <w:sz w:val="24"/>
+          <w:szCs w:val="24"/>
+        </w:rPr>
+        <w:t>Testare (Testing):</w:t>
       </w:r>
     </w:p>
     <w:p>
@@ -706,21 +899,19 @@
           <w:ilvl w:val="0"/>
           <w:numId w:val="3"/>
         </w:numPr>
-        <w:ind w:left="1440" w:hanging="360"/>
-        <w:rPr>
-          <w:rFonts w:ascii="Times New Roman" w:cs="Times New Roman" w:eastAsia="Times New Roman" w:hAnsi="Times New Roman"/>
-          <w:sz w:val="24"/>
-          <w:szCs w:val="24"/>
-        </w:rPr>
-      </w:pPr>
-      <w:r>
-        <w:rPr>
-          <w:rFonts w:ascii="Times New Roman" w:cs="Times New Roman" w:eastAsia="Times New Roman" w:hAnsi="Times New Roman"/>
-          <w:sz w:val="24"/>
-          <w:szCs w:val="24"/>
-          <w:rtl w:val="0"/>
-        </w:rPr>
-        <w:t xml:space="preserve">Analiza cerințelor (Requirement gathering)</w:t>
+        <w:rPr>
+          <w:rFonts w:ascii="Times New Roman" w:eastAsia="Times New Roman" w:hAnsi="Times New Roman" w:cs="Times New Roman"/>
+          <w:sz w:val="24"/>
+          <w:szCs w:val="24"/>
+        </w:rPr>
+      </w:pPr>
+      <w:r>
+        <w:rPr>
+          <w:rFonts w:ascii="Times New Roman" w:eastAsia="Times New Roman" w:hAnsi="Times New Roman" w:cs="Times New Roman"/>
+          <w:sz w:val="24"/>
+          <w:szCs w:val="24"/>
+        </w:rPr>
+        <w:t>Analiza cerințelor (Requirement gathering)</w:t>
       </w:r>
     </w:p>
     <w:p>
@@ -729,21 +920,19 @@
           <w:ilvl w:val="0"/>
           <w:numId w:val="3"/>
         </w:numPr>
-        <w:ind w:left="1440" w:hanging="360"/>
-        <w:rPr>
-          <w:rFonts w:ascii="Times New Roman" w:cs="Times New Roman" w:eastAsia="Times New Roman" w:hAnsi="Times New Roman"/>
-          <w:sz w:val="24"/>
-          <w:szCs w:val="24"/>
-        </w:rPr>
-      </w:pPr>
-      <w:r>
-        <w:rPr>
-          <w:rFonts w:ascii="Times New Roman" w:cs="Times New Roman" w:eastAsia="Times New Roman" w:hAnsi="Times New Roman"/>
-          <w:sz w:val="24"/>
-          <w:szCs w:val="24"/>
-          <w:rtl w:val="0"/>
-        </w:rPr>
-        <w:t xml:space="preserve">Planificare (Planning): Abordare de testare, Strategia de testare, Test plan, evaluare riscuri</w:t>
+        <w:rPr>
+          <w:rFonts w:ascii="Times New Roman" w:eastAsia="Times New Roman" w:hAnsi="Times New Roman" w:cs="Times New Roman"/>
+          <w:sz w:val="24"/>
+          <w:szCs w:val="24"/>
+        </w:rPr>
+      </w:pPr>
+      <w:r>
+        <w:rPr>
+          <w:rFonts w:ascii="Times New Roman" w:eastAsia="Times New Roman" w:hAnsi="Times New Roman" w:cs="Times New Roman"/>
+          <w:sz w:val="24"/>
+          <w:szCs w:val="24"/>
+        </w:rPr>
+        <w:t>Planificare (Planning): Abordare de testare, Strategia de testare, Test plan, evaluare riscuri</w:t>
       </w:r>
     </w:p>
     <w:p>
@@ -752,21 +941,19 @@
           <w:ilvl w:val="0"/>
           <w:numId w:val="3"/>
         </w:numPr>
-        <w:ind w:left="1440" w:hanging="360"/>
-        <w:rPr>
-          <w:rFonts w:ascii="Times New Roman" w:cs="Times New Roman" w:eastAsia="Times New Roman" w:hAnsi="Times New Roman"/>
-          <w:sz w:val="24"/>
-          <w:szCs w:val="24"/>
-        </w:rPr>
-      </w:pPr>
-      <w:r>
-        <w:rPr>
-          <w:rFonts w:ascii="Times New Roman" w:cs="Times New Roman" w:eastAsia="Times New Roman" w:hAnsi="Times New Roman"/>
-          <w:sz w:val="24"/>
-          <w:szCs w:val="24"/>
-          <w:rtl w:val="0"/>
-        </w:rPr>
-        <w:t xml:space="preserve">Dezvoltare Test (Test development): Test cases, Test suite, Checklist</w:t>
+        <w:rPr>
+          <w:rFonts w:ascii="Times New Roman" w:eastAsia="Times New Roman" w:hAnsi="Times New Roman" w:cs="Times New Roman"/>
+          <w:sz w:val="24"/>
+          <w:szCs w:val="24"/>
+        </w:rPr>
+      </w:pPr>
+      <w:r>
+        <w:rPr>
+          <w:rFonts w:ascii="Times New Roman" w:eastAsia="Times New Roman" w:hAnsi="Times New Roman" w:cs="Times New Roman"/>
+          <w:sz w:val="24"/>
+          <w:szCs w:val="24"/>
+        </w:rPr>
+        <w:t>Dezvoltare Test (Test development): Test cases, Test suite, Checklist</w:t>
       </w:r>
     </w:p>
     <w:p>
@@ -775,21 +962,19 @@
           <w:ilvl w:val="0"/>
           <w:numId w:val="3"/>
         </w:numPr>
-        <w:ind w:left="1440" w:hanging="360"/>
-        <w:rPr>
-          <w:rFonts w:ascii="Times New Roman" w:cs="Times New Roman" w:eastAsia="Times New Roman" w:hAnsi="Times New Roman"/>
-          <w:sz w:val="24"/>
-          <w:szCs w:val="24"/>
-        </w:rPr>
-      </w:pPr>
-      <w:r>
-        <w:rPr>
-          <w:rFonts w:ascii="Times New Roman" w:cs="Times New Roman" w:eastAsia="Times New Roman" w:hAnsi="Times New Roman"/>
-          <w:sz w:val="24"/>
-          <w:szCs w:val="24"/>
-          <w:rtl w:val="0"/>
-        </w:rPr>
-        <w:t xml:space="preserve">Testare (Testing): Execuția testelor și rapoartelor, bug report, raport de testare, verificare, validare, comunicare cu echipa și cu clienții (feedback, sugestii)</w:t>
+        <w:rPr>
+          <w:rFonts w:ascii="Times New Roman" w:eastAsia="Times New Roman" w:hAnsi="Times New Roman" w:cs="Times New Roman"/>
+          <w:sz w:val="24"/>
+          <w:szCs w:val="24"/>
+        </w:rPr>
+      </w:pPr>
+      <w:r>
+        <w:rPr>
+          <w:rFonts w:ascii="Times New Roman" w:eastAsia="Times New Roman" w:hAnsi="Times New Roman" w:cs="Times New Roman"/>
+          <w:sz w:val="24"/>
+          <w:szCs w:val="24"/>
+        </w:rPr>
+        <w:t>Testare (Testing): Execuția testelor și rapoartelor, bug report, raport de testare, verificare, validare, comunicare cu echipa și cu clienții (feedback, sugestii)</w:t>
       </w:r>
     </w:p>
     <w:p>
@@ -798,22 +983,19 @@
           <w:ilvl w:val="0"/>
           <w:numId w:val="3"/>
         </w:numPr>
-        <w:ind w:left="1440" w:hanging="360"/>
-        <w:rPr>
-          <w:rFonts w:ascii="Times New Roman" w:cs="Times New Roman" w:eastAsia="Times New Roman" w:hAnsi="Times New Roman"/>
-          <w:sz w:val="24"/>
-          <w:szCs w:val="24"/>
-          <w:u w:val="none"/>
-        </w:rPr>
-      </w:pPr>
-      <w:r>
-        <w:rPr>
-          <w:rFonts w:ascii="Times New Roman" w:cs="Times New Roman" w:eastAsia="Times New Roman" w:hAnsi="Times New Roman"/>
-          <w:sz w:val="24"/>
-          <w:szCs w:val="24"/>
-          <w:rtl w:val="0"/>
-        </w:rPr>
-        <w:t xml:space="preserve">Participare activă</w:t>
+        <w:rPr>
+          <w:rFonts w:ascii="Times New Roman" w:eastAsia="Times New Roman" w:hAnsi="Times New Roman" w:cs="Times New Roman"/>
+          <w:sz w:val="24"/>
+          <w:szCs w:val="24"/>
+        </w:rPr>
+      </w:pPr>
+      <w:r>
+        <w:rPr>
+          <w:rFonts w:ascii="Times New Roman" w:eastAsia="Times New Roman" w:hAnsi="Times New Roman" w:cs="Times New Roman"/>
+          <w:sz w:val="24"/>
+          <w:szCs w:val="24"/>
+        </w:rPr>
+        <w:t>Participare activă</w:t>
       </w:r>
     </w:p>
     <w:p>
@@ -822,20 +1004,17 @@
           <w:ilvl w:val="0"/>
           <w:numId w:val="2"/>
         </w:numPr>
-        <w:ind w:left="720" w:hanging="360"/>
-        <w:rPr>
-          <w:rFonts w:ascii="Times New Roman" w:cs="Times New Roman" w:eastAsia="Times New Roman" w:hAnsi="Times New Roman"/>
-          <w:sz w:val="24"/>
-          <w:szCs w:val="24"/>
-          <w:u w:val="none"/>
-        </w:rPr>
-      </w:pPr>
-      <w:r>
-        <w:rPr>
-          <w:rFonts w:ascii="Times New Roman" w:cs="Times New Roman" w:eastAsia="Times New Roman" w:hAnsi="Times New Roman"/>
-          <w:sz w:val="24"/>
-          <w:szCs w:val="24"/>
-          <w:rtl w:val="0"/>
+        <w:rPr>
+          <w:rFonts w:ascii="Times New Roman" w:eastAsia="Times New Roman" w:hAnsi="Times New Roman" w:cs="Times New Roman"/>
+          <w:sz w:val="24"/>
+          <w:szCs w:val="24"/>
+        </w:rPr>
+      </w:pPr>
+      <w:r>
+        <w:rPr>
+          <w:rFonts w:ascii="Times New Roman" w:eastAsia="Times New Roman" w:hAnsi="Times New Roman" w:cs="Times New Roman"/>
+          <w:sz w:val="24"/>
+          <w:szCs w:val="24"/>
         </w:rPr>
         <w:t xml:space="preserve"> Suport tehnic și implementare (Deployment):</w:t>
       </w:r>
@@ -846,22 +1025,19 @@
           <w:ilvl w:val="0"/>
           <w:numId w:val="8"/>
         </w:numPr>
-        <w:ind w:left="1440" w:hanging="360"/>
-        <w:rPr>
-          <w:rFonts w:ascii="Times New Roman" w:cs="Times New Roman" w:eastAsia="Times New Roman" w:hAnsi="Times New Roman"/>
-          <w:sz w:val="24"/>
-          <w:szCs w:val="24"/>
-          <w:u w:val="none"/>
-        </w:rPr>
-      </w:pPr>
-      <w:r>
-        <w:rPr>
-          <w:rFonts w:ascii="Times New Roman" w:cs="Times New Roman" w:eastAsia="Times New Roman" w:hAnsi="Times New Roman"/>
-          <w:sz w:val="24"/>
-          <w:szCs w:val="24"/>
-          <w:rtl w:val="0"/>
-        </w:rPr>
-        <w:t xml:space="preserve">Rol de suport</w:t>
+        <w:rPr>
+          <w:rFonts w:ascii="Times New Roman" w:eastAsia="Times New Roman" w:hAnsi="Times New Roman" w:cs="Times New Roman"/>
+          <w:sz w:val="24"/>
+          <w:szCs w:val="24"/>
+        </w:rPr>
+      </w:pPr>
+      <w:r>
+        <w:rPr>
+          <w:rFonts w:ascii="Times New Roman" w:eastAsia="Times New Roman" w:hAnsi="Times New Roman" w:cs="Times New Roman"/>
+          <w:sz w:val="24"/>
+          <w:szCs w:val="24"/>
+        </w:rPr>
+        <w:t>Rol de suport</w:t>
       </w:r>
     </w:p>
     <w:p>
@@ -870,43 +1046,45 @@
           <w:ilvl w:val="0"/>
           <w:numId w:val="8"/>
         </w:numPr>
-        <w:ind w:left="1440" w:hanging="360"/>
-        <w:rPr>
-          <w:rFonts w:ascii="Times New Roman" w:cs="Times New Roman" w:eastAsia="Times New Roman" w:hAnsi="Times New Roman"/>
-          <w:sz w:val="24"/>
-          <w:szCs w:val="24"/>
-          <w:u w:val="none"/>
-        </w:rPr>
-      </w:pPr>
-      <w:r>
-        <w:rPr>
-          <w:rFonts w:ascii="Times New Roman" w:cs="Times New Roman" w:eastAsia="Times New Roman" w:hAnsi="Times New Roman"/>
-          <w:sz w:val="24"/>
-          <w:szCs w:val="24"/>
-          <w:rtl w:val="0"/>
-        </w:rPr>
-        <w:t xml:space="preserve">Comunicare cu echipa, în anumite cazuri și cu clienții</w:t>
-      </w:r>
-    </w:p>
-    <w:p>
-      <w:pPr>
-        <w:ind w:left="0" w:firstLine="0"/>
-        <w:rPr>
-          <w:rFonts w:ascii="Times New Roman" w:cs="Times New Roman" w:eastAsia="Times New Roman" w:hAnsi="Times New Roman"/>
-          <w:sz w:val="24"/>
-          <w:szCs w:val="24"/>
-        </w:rPr>
-      </w:pPr>
-      <w:r>
-        <w:rPr>
-          <w:rFonts w:ascii="Times New Roman" w:cs="Times New Roman" w:eastAsia="Times New Roman" w:hAnsi="Times New Roman"/>
-          <w:sz w:val="24"/>
-          <w:szCs w:val="24"/>
-          <w:rtl w:val="0"/>
+        <w:rPr>
+          <w:rFonts w:ascii="Times New Roman" w:eastAsia="Times New Roman" w:hAnsi="Times New Roman" w:cs="Times New Roman"/>
+          <w:sz w:val="24"/>
+          <w:szCs w:val="24"/>
+        </w:rPr>
+      </w:pPr>
+      <w:r>
+        <w:rPr>
+          <w:rFonts w:ascii="Times New Roman" w:eastAsia="Times New Roman" w:hAnsi="Times New Roman" w:cs="Times New Roman"/>
+          <w:sz w:val="24"/>
+          <w:szCs w:val="24"/>
+        </w:rPr>
+        <w:t>Comunicare cu echipa, în anumite cazuri și cu clienții</w:t>
+      </w:r>
+    </w:p>
+    <w:p>
+      <w:pPr>
+        <w:rPr>
+          <w:rFonts w:ascii="Times New Roman" w:eastAsia="Times New Roman" w:hAnsi="Times New Roman" w:cs="Times New Roman"/>
+          <w:sz w:val="24"/>
+          <w:szCs w:val="24"/>
+        </w:rPr>
+      </w:pPr>
+      <w:r>
+        <w:rPr>
+          <w:rFonts w:ascii="Times New Roman" w:eastAsia="Times New Roman" w:hAnsi="Times New Roman" w:cs="Times New Roman"/>
+          <w:sz w:val="24"/>
+          <w:szCs w:val="24"/>
         </w:rPr>
         <w:t xml:space="preserve">     e) </w:t>
+      </w:r>
+      <w:r>
+        <w:rPr>
+          <w:rFonts w:ascii="Times New Roman" w:eastAsia="Times New Roman" w:hAnsi="Times New Roman" w:cs="Times New Roman"/>
+          <w:sz w:val="24"/>
+          <w:szCs w:val="24"/>
+        </w:rPr>
         <w:tab/>
-        <w:t xml:space="preserve">Mentenanță:</w:t>
+        <w:t>Mentenanță:</w:t>
       </w:r>
     </w:p>
     <w:p>
@@ -915,22 +1093,19 @@
           <w:ilvl w:val="0"/>
           <w:numId w:val="6"/>
         </w:numPr>
-        <w:ind w:left="1440" w:hanging="360"/>
-        <w:rPr>
-          <w:rFonts w:ascii="Times New Roman" w:cs="Times New Roman" w:eastAsia="Times New Roman" w:hAnsi="Times New Roman"/>
-          <w:sz w:val="24"/>
-          <w:szCs w:val="24"/>
-          <w:u w:val="none"/>
-        </w:rPr>
-      </w:pPr>
-      <w:r>
-        <w:rPr>
-          <w:rFonts w:ascii="Times New Roman" w:cs="Times New Roman" w:eastAsia="Times New Roman" w:hAnsi="Times New Roman"/>
-          <w:sz w:val="24"/>
-          <w:szCs w:val="24"/>
-          <w:rtl w:val="0"/>
-        </w:rPr>
-        <w:t xml:space="preserve">Comunicare cu clienții, cu echipă</w:t>
+        <w:rPr>
+          <w:rFonts w:ascii="Times New Roman" w:eastAsia="Times New Roman" w:hAnsi="Times New Roman" w:cs="Times New Roman"/>
+          <w:sz w:val="24"/>
+          <w:szCs w:val="24"/>
+        </w:rPr>
+      </w:pPr>
+      <w:r>
+        <w:rPr>
+          <w:rFonts w:ascii="Times New Roman" w:eastAsia="Times New Roman" w:hAnsi="Times New Roman" w:cs="Times New Roman"/>
+          <w:sz w:val="24"/>
+          <w:szCs w:val="24"/>
+        </w:rPr>
+        <w:t>Comunicare cu clienții, cu echipă</w:t>
       </w:r>
     </w:p>
     <w:p>
@@ -939,22 +1114,37 @@
           <w:ilvl w:val="0"/>
           <w:numId w:val="6"/>
         </w:numPr>
-        <w:ind w:left="1440" w:hanging="360"/>
-        <w:rPr>
-          <w:rFonts w:ascii="Times New Roman" w:cs="Times New Roman" w:eastAsia="Times New Roman" w:hAnsi="Times New Roman"/>
-          <w:sz w:val="24"/>
-          <w:szCs w:val="24"/>
-          <w:u w:val="none"/>
-        </w:rPr>
-      </w:pPr>
-      <w:r>
-        <w:rPr>
-          <w:rFonts w:ascii="Times New Roman" w:cs="Times New Roman" w:eastAsia="Times New Roman" w:hAnsi="Times New Roman"/>
-          <w:sz w:val="24"/>
-          <w:szCs w:val="24"/>
-          <w:rtl w:val="0"/>
-        </w:rPr>
-        <w:t xml:space="preserve">Verificare, testare sesizări,bug-uri =&gt; bug report</w:t>
+        <w:rPr>
+          <w:rFonts w:ascii="Times New Roman" w:eastAsia="Times New Roman" w:hAnsi="Times New Roman" w:cs="Times New Roman"/>
+          <w:sz w:val="24"/>
+          <w:szCs w:val="24"/>
+        </w:rPr>
+      </w:pPr>
+      <w:r>
+        <w:rPr>
+          <w:rFonts w:ascii="Times New Roman" w:eastAsia="Times New Roman" w:hAnsi="Times New Roman" w:cs="Times New Roman"/>
+          <w:sz w:val="24"/>
+          <w:szCs w:val="24"/>
+        </w:rPr>
+        <w:t xml:space="preserve">Verificare, testare </w:t>
+      </w:r>
+      <w:proofErr w:type="gramStart"/>
+      <w:r>
+        <w:rPr>
+          <w:rFonts w:ascii="Times New Roman" w:eastAsia="Times New Roman" w:hAnsi="Times New Roman" w:cs="Times New Roman"/>
+          <w:sz w:val="24"/>
+          <w:szCs w:val="24"/>
+        </w:rPr>
+        <w:t>sesizări,bug</w:t>
+      </w:r>
+      <w:proofErr w:type="gramEnd"/>
+      <w:r>
+        <w:rPr>
+          <w:rFonts w:ascii="Times New Roman" w:eastAsia="Times New Roman" w:hAnsi="Times New Roman" w:cs="Times New Roman"/>
+          <w:sz w:val="24"/>
+          <w:szCs w:val="24"/>
+        </w:rPr>
+        <w:t>-uri =&gt; bug report</w:t>
       </w:r>
     </w:p>
     <w:p>
@@ -963,20 +1153,17 @@
           <w:ilvl w:val="0"/>
           <w:numId w:val="6"/>
         </w:numPr>
-        <w:ind w:left="1440" w:hanging="360"/>
-        <w:rPr>
-          <w:rFonts w:ascii="Times New Roman" w:cs="Times New Roman" w:eastAsia="Times New Roman" w:hAnsi="Times New Roman"/>
-          <w:sz w:val="24"/>
-          <w:szCs w:val="24"/>
-          <w:u w:val="none"/>
-        </w:rPr>
-      </w:pPr>
-      <w:r>
-        <w:rPr>
-          <w:rFonts w:ascii="Times New Roman" w:cs="Times New Roman" w:eastAsia="Times New Roman" w:hAnsi="Times New Roman"/>
-          <w:sz w:val="24"/>
-          <w:szCs w:val="24"/>
-          <w:rtl w:val="0"/>
+        <w:rPr>
+          <w:rFonts w:ascii="Times New Roman" w:eastAsia="Times New Roman" w:hAnsi="Times New Roman" w:cs="Times New Roman"/>
+          <w:sz w:val="24"/>
+          <w:szCs w:val="24"/>
+        </w:rPr>
+      </w:pPr>
+      <w:r>
+        <w:rPr>
+          <w:rFonts w:ascii="Times New Roman" w:eastAsia="Times New Roman" w:hAnsi="Times New Roman" w:cs="Times New Roman"/>
+          <w:sz w:val="24"/>
+          <w:szCs w:val="24"/>
         </w:rPr>
         <w:t xml:space="preserve">Suport </w:t>
       </w:r>
@@ -984,49 +1171,93 @@
     <w:p>
       <w:pPr>
         <w:rPr>
-          <w:rFonts w:ascii="Times New Roman" w:cs="Times New Roman" w:eastAsia="Times New Roman" w:hAnsi="Times New Roman"/>
-          <w:sz w:val="24"/>
-          <w:szCs w:val="24"/>
-        </w:rPr>
-      </w:pPr>
-      <w:r>
-        <w:rPr>
-          <w:rFonts w:ascii="Times New Roman" w:cs="Times New Roman" w:eastAsia="Times New Roman" w:hAnsi="Times New Roman"/>
-          <w:sz w:val="24"/>
-          <w:szCs w:val="24"/>
-          <w:rtl w:val="0"/>
+          <w:rFonts w:ascii="Times New Roman" w:eastAsia="Times New Roman" w:hAnsi="Times New Roman" w:cs="Times New Roman"/>
+          <w:sz w:val="24"/>
+          <w:szCs w:val="24"/>
+        </w:rPr>
+      </w:pPr>
+      <w:r>
+        <w:rPr>
+          <w:rFonts w:ascii="Times New Roman" w:eastAsia="Times New Roman" w:hAnsi="Times New Roman" w:cs="Times New Roman"/>
+          <w:sz w:val="24"/>
+          <w:szCs w:val="24"/>
         </w:rPr>
         <w:t xml:space="preserve"> </w:t>
       </w:r>
     </w:p>
     <w:sectPr>
-      <w:headerReference r:id="rId6" w:type="default"/>
-      <w:pgSz w:h="16834" w:w="11909" w:orient="portrait"/>
-      <w:pgMar w:bottom="1440" w:top="1440" w:left="1440" w:right="1440" w:header="720.0000000000001" w:footer="720.0000000000001"/>
+      <w:headerReference w:type="default" r:id="rId7"/>
+      <w:pgSz w:w="11909" w:h="16834"/>
+      <w:pgMar w:top="1440" w:right="1440" w:bottom="1440" w:left="1440" w:header="720" w:footer="720" w:gutter="0"/>
       <w:pgNumType w:start="1"/>
+      <w:cols w:space="720"/>
     </w:sectPr>
   </w:body>
 </w:document>
 </file>
 
+<file path=word/endnotes.xml><?xml version="1.0" encoding="utf-8"?>
+<w:endnotes xmlns:wpc="http://schemas.microsoft.com/office/word/2010/wordprocessingCanvas" xmlns:cx="http://schemas.microsoft.com/office/drawing/2014/chartex" xmlns:cx1="http://schemas.microsoft.com/office/drawing/2015/9/8/chartex" xmlns:cx2="http://schemas.microsoft.com/office/drawing/2015/10/21/chartex" xmlns:cx3="http://schemas.microsoft.com/office/drawing/2016/5/9/chartex" xmlns:cx4="http://schemas.microsoft.com/office/drawing/2016/5/10/chartex" xmlns:cx5="http://schemas.microsoft.com/office/drawing/2016/5/11/chartex" xmlns:cx6="http://schemas.microsoft.com/office/drawing/2016/5/12/chartex" xmlns:cx7="http://schemas.microsoft.com/office/drawing/2016/5/13/chartex" xmlns:cx8="http://schemas.microsoft.com/office/drawing/2016/5/14/chartex" xmlns:mc="http://schemas.openxmlformats.org/markup-compatibility/2006" xmlns:aink="http://schemas.microsoft.com/office/drawing/2016/ink" xmlns:am3d="http://schemas.microsoft.com/office/drawing/2017/model3d" xmlns:o="urn:schemas-microsoft-com:office:office" xmlns:oel="http://schemas.microsoft.com/office/2019/extlst" xmlns:r="http://schemas.openxmlformats.org/officeDocument/2006/relationships" xmlns:m="http://schemas.openxmlformats.org/officeDocument/2006/math" xmlns:v="urn:schemas-microsoft-com:vml" xmlns:wp14="http://schemas.microsoft.com/office/word/2010/wordprocessingDrawing" xmlns:wp="http://schemas.openxmlformats.org/drawingml/2006/wordprocessingDrawing" xmlns:w10="urn:schemas-microsoft-com:office:word" xmlns:w="http://schemas.openxmlformats.org/wordprocessingml/2006/main" xmlns:w14="http://schemas.microsoft.com/office/word/2010/wordml" xmlns:w15="http://schemas.microsoft.com/office/word/2012/wordml" xmlns:w16cex="http://schemas.microsoft.com/office/word/2018/wordml/cex" xmlns:w16cid="http://schemas.microsoft.com/office/word/2016/wordml/cid" xmlns:w16="http://schemas.microsoft.com/office/word/2018/wordml" xmlns:w16sdtdh="http://schemas.microsoft.com/office/word/2020/wordml/sdtdatahash" xmlns:w16se="http://schemas.microsoft.com/office/word/2015/wordml/symex" xmlns:wpg="http://schemas.microsoft.com/office/word/2010/wordprocessingGroup" xmlns:wpi="http://schemas.microsoft.com/office/word/2010/wordprocessingInk" xmlns:wne="http://schemas.microsoft.com/office/word/2006/wordml" xmlns:wps="http://schemas.microsoft.com/office/word/2010/wordprocessingShape" mc:Ignorable="w14 w15 w16se w16cid w16 w16cex w16sdtdh wp14">
+  <w:endnote w:type="separator" w:id="-1">
+    <w:p>
+      <w:pPr>
+        <w:spacing w:line="240" w:lineRule="auto"/>
+      </w:pPr>
+      <w:r>
+        <w:separator/>
+      </w:r>
+    </w:p>
+  </w:endnote>
+  <w:endnote w:type="continuationSeparator" w:id="0">
+    <w:p>
+      <w:pPr>
+        <w:spacing w:line="240" w:lineRule="auto"/>
+      </w:pPr>
+      <w:r>
+        <w:continuationSeparator/>
+      </w:r>
+    </w:p>
+  </w:endnote>
+</w:endnotes>
+</file>
+
+<file path=word/footnotes.xml><?xml version="1.0" encoding="utf-8"?>
+<w:footnotes xmlns:wpc="http://schemas.microsoft.com/office/word/2010/wordprocessingCanvas" xmlns:cx="http://schemas.microsoft.com/office/drawing/2014/chartex" xmlns:cx1="http://schemas.microsoft.com/office/drawing/2015/9/8/chartex" xmlns:cx2="http://schemas.microsoft.com/office/drawing/2015/10/21/chartex" xmlns:cx3="http://schemas.microsoft.com/office/drawing/2016/5/9/chartex" xmlns:cx4="http://schemas.microsoft.com/office/drawing/2016/5/10/chartex" xmlns:cx5="http://schemas.microsoft.com/office/drawing/2016/5/11/chartex" xmlns:cx6="http://schemas.microsoft.com/office/drawing/2016/5/12/chartex" xmlns:cx7="http://schemas.microsoft.com/office/drawing/2016/5/13/chartex" xmlns:cx8="http://schemas.microsoft.com/office/drawing/2016/5/14/chartex" xmlns:mc="http://schemas.openxmlformats.org/markup-compatibility/2006" xmlns:aink="http://schemas.microsoft.com/office/drawing/2016/ink" xmlns:am3d="http://schemas.microsoft.com/office/drawing/2017/model3d" xmlns:o="urn:schemas-microsoft-com:office:office" xmlns:oel="http://schemas.microsoft.com/office/2019/extlst" xmlns:r="http://schemas.openxmlformats.org/officeDocument/2006/relationships" xmlns:m="http://schemas.openxmlformats.org/officeDocument/2006/math" xmlns:v="urn:schemas-microsoft-com:vml" xmlns:wp14="http://schemas.microsoft.com/office/word/2010/wordprocessingDrawing" xmlns:wp="http://schemas.openxmlformats.org/drawingml/2006/wordprocessingDrawing" xmlns:w10="urn:schemas-microsoft-com:office:word" xmlns:w="http://schemas.openxmlformats.org/wordprocessingml/2006/main" xmlns:w14="http://schemas.microsoft.com/office/word/2010/wordml" xmlns:w15="http://schemas.microsoft.com/office/word/2012/wordml" xmlns:w16cex="http://schemas.microsoft.com/office/word/2018/wordml/cex" xmlns:w16cid="http://schemas.microsoft.com/office/word/2016/wordml/cid" xmlns:w16="http://schemas.microsoft.com/office/word/2018/wordml" xmlns:w16sdtdh="http://schemas.microsoft.com/office/word/2020/wordml/sdtdatahash" xmlns:w16se="http://schemas.microsoft.com/office/word/2015/wordml/symex" xmlns:wpg="http://schemas.microsoft.com/office/word/2010/wordprocessingGroup" xmlns:wpi="http://schemas.microsoft.com/office/word/2010/wordprocessingInk" xmlns:wne="http://schemas.microsoft.com/office/word/2006/wordml" xmlns:wps="http://schemas.microsoft.com/office/word/2010/wordprocessingShape" mc:Ignorable="w14 w15 w16se w16cid w16 w16cex w16sdtdh wp14">
+  <w:footnote w:type="separator" w:id="-1">
+    <w:p>
+      <w:pPr>
+        <w:spacing w:line="240" w:lineRule="auto"/>
+      </w:pPr>
+      <w:r>
+        <w:separator/>
+      </w:r>
+    </w:p>
+  </w:footnote>
+  <w:footnote w:type="continuationSeparator" w:id="0">
+    <w:p>
+      <w:pPr>
+        <w:spacing w:line="240" w:lineRule="auto"/>
+      </w:pPr>
+      <w:r>
+        <w:continuationSeparator/>
+      </w:r>
+    </w:p>
+  </w:footnote>
+</w:footnotes>
+</file>
+
 <file path=word/header1.xml><?xml version="1.0" encoding="utf-8"?>
-<w:hdr xmlns:mc="http://schemas.openxmlformats.org/markup-compatibility/2006" xmlns:o="urn:schemas-microsoft-com:office:office" xmlns:r="http://schemas.openxmlformats.org/officeDocument/2006/relationships" xmlns:m="http://schemas.openxmlformats.org/officeDocument/2006/math" xmlns:v="urn:schemas-microsoft-com:vml" xmlns:wp="http://schemas.openxmlformats.org/drawingml/2006/wordprocessingDrawing" xmlns:w10="urn:schemas-microsoft-com:office:word" xmlns:w="http://schemas.openxmlformats.org/wordprocessingml/2006/main" xmlns:wne="http://schemas.microsoft.com/office/word/2006/wordml" xmlns:sl="http://schemas.openxmlformats.org/schemaLibrary/2006/main" xmlns:a="http://schemas.openxmlformats.org/drawingml/2006/main" xmlns:pic="http://schemas.openxmlformats.org/drawingml/2006/picture" xmlns:c="http://schemas.openxmlformats.org/drawingml/2006/chart" xmlns:lc="http://schemas.openxmlformats.org/drawingml/2006/lockedCanvas" xmlns:dgm="http://schemas.openxmlformats.org/drawingml/2006/diagram" xmlns:wps="http://schemas.microsoft.com/office/word/2010/wordprocessingShape" xmlns:wpg="http://schemas.microsoft.com/office/word/2010/wordprocessingGroup" xmlns:w14="http://schemas.microsoft.com/office/word/2010/wordml" xmlns:w15="http://schemas.microsoft.com/office/word/2012/wordml">
-  <w:p>
-    <w:pPr>
-      <w:rPr/>
-    </w:pPr>
-    <w:r>
-      <w:rPr>
-        <w:rtl w:val="0"/>
-      </w:rPr>
-    </w:r>
-  </w:p>
+<w:hdr xmlns:wpc="http://schemas.microsoft.com/office/word/2010/wordprocessingCanvas" xmlns:cx="http://schemas.microsoft.com/office/drawing/2014/chartex" xmlns:cx1="http://schemas.microsoft.com/office/drawing/2015/9/8/chartex" xmlns:cx2="http://schemas.microsoft.com/office/drawing/2015/10/21/chartex" xmlns:cx3="http://schemas.microsoft.com/office/drawing/2016/5/9/chartex" xmlns:cx4="http://schemas.microsoft.com/office/drawing/2016/5/10/chartex" xmlns:cx5="http://schemas.microsoft.com/office/drawing/2016/5/11/chartex" xmlns:cx6="http://schemas.microsoft.com/office/drawing/2016/5/12/chartex" xmlns:cx7="http://schemas.microsoft.com/office/drawing/2016/5/13/chartex" xmlns:cx8="http://schemas.microsoft.com/office/drawing/2016/5/14/chartex" xmlns:mc="http://schemas.openxmlformats.org/markup-compatibility/2006" xmlns:aink="http://schemas.microsoft.com/office/drawing/2016/ink" xmlns:am3d="http://schemas.microsoft.com/office/drawing/2017/model3d" xmlns:o="urn:schemas-microsoft-com:office:office" xmlns:oel="http://schemas.microsoft.com/office/2019/extlst" xmlns:r="http://schemas.openxmlformats.org/officeDocument/2006/relationships" xmlns:m="http://schemas.openxmlformats.org/officeDocument/2006/math" xmlns:v="urn:schemas-microsoft-com:vml" xmlns:wp14="http://schemas.microsoft.com/office/word/2010/wordprocessingDrawing" xmlns:wp="http://schemas.openxmlformats.org/drawingml/2006/wordprocessingDrawing" xmlns:w10="urn:schemas-microsoft-com:office:word" xmlns:w="http://schemas.openxmlformats.org/wordprocessingml/2006/main" xmlns:w14="http://schemas.microsoft.com/office/word/2010/wordml" xmlns:w15="http://schemas.microsoft.com/office/word/2012/wordml" xmlns:w16cex="http://schemas.microsoft.com/office/word/2018/wordml/cex" xmlns:w16cid="http://schemas.microsoft.com/office/word/2016/wordml/cid" xmlns:w16="http://schemas.microsoft.com/office/word/2018/wordml" xmlns:w16sdtdh="http://schemas.microsoft.com/office/word/2020/wordml/sdtdatahash" xmlns:w16se="http://schemas.microsoft.com/office/word/2015/wordml/symex" xmlns:wpg="http://schemas.microsoft.com/office/word/2010/wordprocessingGroup" xmlns:wpi="http://schemas.microsoft.com/office/word/2010/wordprocessingInk" xmlns:wne="http://schemas.microsoft.com/office/word/2006/wordml" xmlns:wps="http://schemas.microsoft.com/office/word/2010/wordprocessingShape" mc:Ignorable="w14 w15 w16se w16cid w16 w16cex w16sdtdh wp14">
+  <w:p/>
 </w:hdr>
 </file>
 
 <file path=word/numbering.xml><?xml version="1.0" encoding="utf-8"?>
-<w:numbering xmlns:mc="http://schemas.openxmlformats.org/markup-compatibility/2006" xmlns:o="urn:schemas-microsoft-com:office:office" xmlns:r="http://schemas.openxmlformats.org/officeDocument/2006/relationships" xmlns:m="http://schemas.openxmlformats.org/officeDocument/2006/math" xmlns:v="urn:schemas-microsoft-com:vml" xmlns:wp="http://schemas.openxmlformats.org/drawingml/2006/wordprocessingDrawing" xmlns:w10="urn:schemas-microsoft-com:office:word" xmlns:w="http://schemas.openxmlformats.org/wordprocessingml/2006/main" xmlns:wne="http://schemas.microsoft.com/office/word/2006/wordml" xmlns:sl="http://schemas.openxmlformats.org/schemaLibrary/2006/main" xmlns:a="http://schemas.openxmlformats.org/drawingml/2006/main" xmlns:pic="http://schemas.openxmlformats.org/drawingml/2006/picture" xmlns:c="http://schemas.openxmlformats.org/drawingml/2006/chart" xmlns:lc="http://schemas.openxmlformats.org/drawingml/2006/lockedCanvas" xmlns:dgm="http://schemas.openxmlformats.org/drawingml/2006/diagram" xmlns:wps="http://schemas.microsoft.com/office/word/2010/wordprocessingShape" xmlns:wpg="http://schemas.microsoft.com/office/word/2010/wordprocessingGroup" xmlns:w14="http://schemas.microsoft.com/office/word/2010/wordml" xmlns:w15="http://schemas.microsoft.com/office/word/2012/wordml">
-  <w:abstractNum w:abstractNumId="1">
+<w:numbering xmlns:wpc="http://schemas.microsoft.com/office/word/2010/wordprocessingCanvas" xmlns:cx="http://schemas.microsoft.com/office/drawing/2014/chartex" xmlns:cx1="http://schemas.microsoft.com/office/drawing/2015/9/8/chartex" xmlns:cx2="http://schemas.microsoft.com/office/drawing/2015/10/21/chartex" xmlns:cx3="http://schemas.microsoft.com/office/drawing/2016/5/9/chartex" xmlns:cx4="http://schemas.microsoft.com/office/drawing/2016/5/10/chartex" xmlns:cx5="http://schemas.microsoft.com/office/drawing/2016/5/11/chartex" xmlns:cx6="http://schemas.microsoft.com/office/drawing/2016/5/12/chartex" xmlns:cx7="http://schemas.microsoft.com/office/drawing/2016/5/13/chartex" xmlns:cx8="http://schemas.microsoft.com/office/drawing/2016/5/14/chartex" xmlns:mc="http://schemas.openxmlformats.org/markup-compatibility/2006" xmlns:aink="http://schemas.microsoft.com/office/drawing/2016/ink" xmlns:am3d="http://schemas.microsoft.com/office/drawing/2017/model3d" xmlns:o="urn:schemas-microsoft-com:office:office" xmlns:oel="http://schemas.microsoft.com/office/2019/extlst" xmlns:r="http://schemas.openxmlformats.org/officeDocument/2006/relationships" xmlns:m="http://schemas.openxmlformats.org/officeDocument/2006/math" xmlns:v="urn:schemas-microsoft-com:vml" xmlns:wp14="http://schemas.microsoft.com/office/word/2010/wordprocessingDrawing" xmlns:wp="http://schemas.openxmlformats.org/drawingml/2006/wordprocessingDrawing" xmlns:w10="urn:schemas-microsoft-com:office:word" xmlns:w="http://schemas.openxmlformats.org/wordprocessingml/2006/main" xmlns:w14="http://schemas.microsoft.com/office/word/2010/wordml" xmlns:w15="http://schemas.microsoft.com/office/word/2012/wordml" xmlns:w16cex="http://schemas.microsoft.com/office/word/2018/wordml/cex" xmlns:w16cid="http://schemas.microsoft.com/office/word/2016/wordml/cid" xmlns:w16="http://schemas.microsoft.com/office/word/2018/wordml" xmlns:w16sdtdh="http://schemas.microsoft.com/office/word/2020/wordml/sdtdatahash" xmlns:w16se="http://schemas.microsoft.com/office/word/2015/wordml/symex" xmlns:wpg="http://schemas.microsoft.com/office/word/2010/wordprocessingGroup" xmlns:wpi="http://schemas.microsoft.com/office/word/2010/wordprocessingInk" xmlns:wne="http://schemas.microsoft.com/office/word/2006/wordml" xmlns:wps="http://schemas.microsoft.com/office/word/2010/wordprocessingShape" mc:Ignorable="w14 w15 w16se w16cid w16 w16cex w16sdtdh wp14">
+  <w:abstractNum w:abstractNumId="0" w15:restartNumberingAfterBreak="0">
+    <w:nsid w:val="10CF1451"/>
+    <w:multiLevelType w:val="multilevel"/>
+    <w:tmpl w:val="5A083E3C"/>
     <w:lvl w:ilvl="0">
       <w:start w:val="1"/>
       <w:numFmt w:val="bullet"/>
@@ -1136,7 +1367,10 @@
       </w:rPr>
     </w:lvl>
   </w:abstractNum>
-  <w:abstractNum w:abstractNumId="2">
+  <w:abstractNum w:abstractNumId="1" w15:restartNumberingAfterBreak="0">
+    <w:nsid w:val="202E29C6"/>
+    <w:multiLevelType w:val="multilevel"/>
+    <w:tmpl w:val="B69CF87A"/>
     <w:lvl w:ilvl="0">
       <w:start w:val="1"/>
       <w:numFmt w:val="lowerLetter"/>
@@ -1246,7 +1480,10 @@
       </w:rPr>
     </w:lvl>
   </w:abstractNum>
-  <w:abstractNum w:abstractNumId="3">
+  <w:abstractNum w:abstractNumId="2" w15:restartNumberingAfterBreak="0">
+    <w:nsid w:val="21D40153"/>
+    <w:multiLevelType w:val="multilevel"/>
+    <w:tmpl w:val="E54AC734"/>
     <w:lvl w:ilvl="0">
       <w:start w:val="1"/>
       <w:numFmt w:val="bullet"/>
@@ -1356,13 +1593,129 @@
       </w:rPr>
     </w:lvl>
   </w:abstractNum>
-  <w:abstractNum w:abstractNumId="4">
+  <w:abstractNum w:abstractNumId="3" w15:restartNumberingAfterBreak="0">
+    <w:nsid w:val="36B86A50"/>
+    <w:multiLevelType w:val="multilevel"/>
+    <w:tmpl w:val="9BDA833C"/>
     <w:lvl w:ilvl="0">
       <w:start w:val="1"/>
       <w:numFmt w:val="bullet"/>
       <w:lvlText w:val="-"/>
       <w:lvlJc w:val="left"/>
       <w:pPr>
+        <w:ind w:left="1440" w:hanging="360"/>
+      </w:pPr>
+      <w:rPr>
+        <w:u w:val="none"/>
+      </w:rPr>
+    </w:lvl>
+    <w:lvl w:ilvl="1">
+      <w:start w:val="1"/>
+      <w:numFmt w:val="bullet"/>
+      <w:lvlText w:val="-"/>
+      <w:lvlJc w:val="left"/>
+      <w:pPr>
+        <w:ind w:left="2160" w:hanging="360"/>
+      </w:pPr>
+      <w:rPr>
+        <w:u w:val="none"/>
+      </w:rPr>
+    </w:lvl>
+    <w:lvl w:ilvl="2">
+      <w:start w:val="1"/>
+      <w:numFmt w:val="bullet"/>
+      <w:lvlText w:val="-"/>
+      <w:lvlJc w:val="left"/>
+      <w:pPr>
+        <w:ind w:left="2880" w:hanging="360"/>
+      </w:pPr>
+      <w:rPr>
+        <w:u w:val="none"/>
+      </w:rPr>
+    </w:lvl>
+    <w:lvl w:ilvl="3">
+      <w:start w:val="1"/>
+      <w:numFmt w:val="bullet"/>
+      <w:lvlText w:val="-"/>
+      <w:lvlJc w:val="left"/>
+      <w:pPr>
+        <w:ind w:left="3600" w:hanging="360"/>
+      </w:pPr>
+      <w:rPr>
+        <w:u w:val="none"/>
+      </w:rPr>
+    </w:lvl>
+    <w:lvl w:ilvl="4">
+      <w:start w:val="1"/>
+      <w:numFmt w:val="bullet"/>
+      <w:lvlText w:val="-"/>
+      <w:lvlJc w:val="left"/>
+      <w:pPr>
+        <w:ind w:left="4320" w:hanging="360"/>
+      </w:pPr>
+      <w:rPr>
+        <w:u w:val="none"/>
+      </w:rPr>
+    </w:lvl>
+    <w:lvl w:ilvl="5">
+      <w:start w:val="1"/>
+      <w:numFmt w:val="bullet"/>
+      <w:lvlText w:val="-"/>
+      <w:lvlJc w:val="left"/>
+      <w:pPr>
+        <w:ind w:left="5040" w:hanging="360"/>
+      </w:pPr>
+      <w:rPr>
+        <w:u w:val="none"/>
+      </w:rPr>
+    </w:lvl>
+    <w:lvl w:ilvl="6">
+      <w:start w:val="1"/>
+      <w:numFmt w:val="bullet"/>
+      <w:lvlText w:val="-"/>
+      <w:lvlJc w:val="left"/>
+      <w:pPr>
+        <w:ind w:left="5760" w:hanging="360"/>
+      </w:pPr>
+      <w:rPr>
+        <w:u w:val="none"/>
+      </w:rPr>
+    </w:lvl>
+    <w:lvl w:ilvl="7">
+      <w:start w:val="1"/>
+      <w:numFmt w:val="bullet"/>
+      <w:lvlText w:val="-"/>
+      <w:lvlJc w:val="left"/>
+      <w:pPr>
+        <w:ind w:left="6480" w:hanging="360"/>
+      </w:pPr>
+      <w:rPr>
+        <w:u w:val="none"/>
+      </w:rPr>
+    </w:lvl>
+    <w:lvl w:ilvl="8">
+      <w:start w:val="1"/>
+      <w:numFmt w:val="bullet"/>
+      <w:lvlText w:val="-"/>
+      <w:lvlJc w:val="left"/>
+      <w:pPr>
+        <w:ind w:left="7200" w:hanging="360"/>
+      </w:pPr>
+      <w:rPr>
+        <w:u w:val="none"/>
+      </w:rPr>
+    </w:lvl>
+  </w:abstractNum>
+  <w:abstractNum w:abstractNumId="4" w15:restartNumberingAfterBreak="0">
+    <w:nsid w:val="37683F31"/>
+    <w:multiLevelType w:val="multilevel"/>
+    <w:tmpl w:val="1180E162"/>
+    <w:lvl w:ilvl="0">
+      <w:start w:val="1"/>
+      <w:numFmt w:val="bullet"/>
+      <w:lvlText w:val="-"/>
+      <w:lvlJc w:val="left"/>
+      <w:pPr>
         <w:ind w:left="720" w:hanging="360"/>
       </w:pPr>
       <w:rPr>
@@ -1466,7 +1819,99 @@
       </w:rPr>
     </w:lvl>
   </w:abstractNum>
-  <w:abstractNum w:abstractNumId="5">
+  <w:abstractNum w:abstractNumId="5" w15:restartNumberingAfterBreak="0">
+    <w:nsid w:val="45FE72A0"/>
+    <w:multiLevelType w:val="hybridMultilevel"/>
+    <w:tmpl w:val="E5AEE984"/>
+    <w:lvl w:ilvl="0" w:tplc="0409000F">
+      <w:start w:val="1"/>
+      <w:numFmt w:val="decimal"/>
+      <w:lvlText w:val="%1."/>
+      <w:lvlJc w:val="left"/>
+      <w:pPr>
+        <w:ind w:left="720" w:hanging="360"/>
+      </w:pPr>
+      <w:rPr>
+        <w:rFonts w:hint="default"/>
+      </w:rPr>
+    </w:lvl>
+    <w:lvl w:ilvl="1" w:tplc="04090019" w:tentative="1">
+      <w:start w:val="1"/>
+      <w:numFmt w:val="lowerLetter"/>
+      <w:lvlText w:val="%2."/>
+      <w:lvlJc w:val="left"/>
+      <w:pPr>
+        <w:ind w:left="1440" w:hanging="360"/>
+      </w:pPr>
+    </w:lvl>
+    <w:lvl w:ilvl="2" w:tplc="0409001B" w:tentative="1">
+      <w:start w:val="1"/>
+      <w:numFmt w:val="lowerRoman"/>
+      <w:lvlText w:val="%3."/>
+      <w:lvlJc w:val="right"/>
+      <w:pPr>
+        <w:ind w:left="2160" w:hanging="180"/>
+      </w:pPr>
+    </w:lvl>
+    <w:lvl w:ilvl="3" w:tplc="0409000F" w:tentative="1">
+      <w:start w:val="1"/>
+      <w:numFmt w:val="decimal"/>
+      <w:lvlText w:val="%4."/>
+      <w:lvlJc w:val="left"/>
+      <w:pPr>
+        <w:ind w:left="2880" w:hanging="360"/>
+      </w:pPr>
+    </w:lvl>
+    <w:lvl w:ilvl="4" w:tplc="04090019" w:tentative="1">
+      <w:start w:val="1"/>
+      <w:numFmt w:val="lowerLetter"/>
+      <w:lvlText w:val="%5."/>
+      <w:lvlJc w:val="left"/>
+      <w:pPr>
+        <w:ind w:left="3600" w:hanging="360"/>
+      </w:pPr>
+    </w:lvl>
+    <w:lvl w:ilvl="5" w:tplc="0409001B" w:tentative="1">
+      <w:start w:val="1"/>
+      <w:numFmt w:val="lowerRoman"/>
+      <w:lvlText w:val="%6."/>
+      <w:lvlJc w:val="right"/>
+      <w:pPr>
+        <w:ind w:left="4320" w:hanging="180"/>
+      </w:pPr>
+    </w:lvl>
+    <w:lvl w:ilvl="6" w:tplc="0409000F" w:tentative="1">
+      <w:start w:val="1"/>
+      <w:numFmt w:val="decimal"/>
+      <w:lvlText w:val="%7."/>
+      <w:lvlJc w:val="left"/>
+      <w:pPr>
+        <w:ind w:left="5040" w:hanging="360"/>
+      </w:pPr>
+    </w:lvl>
+    <w:lvl w:ilvl="7" w:tplc="04090019" w:tentative="1">
+      <w:start w:val="1"/>
+      <w:numFmt w:val="lowerLetter"/>
+      <w:lvlText w:val="%8."/>
+      <w:lvlJc w:val="left"/>
+      <w:pPr>
+        <w:ind w:left="5760" w:hanging="360"/>
+      </w:pPr>
+    </w:lvl>
+    <w:lvl w:ilvl="8" w:tplc="0409001B" w:tentative="1">
+      <w:start w:val="1"/>
+      <w:numFmt w:val="lowerRoman"/>
+      <w:lvlText w:val="%9."/>
+      <w:lvlJc w:val="right"/>
+      <w:pPr>
+        <w:ind w:left="6480" w:hanging="180"/>
+      </w:pPr>
+    </w:lvl>
+  </w:abstractNum>
+  <w:abstractNum w:abstractNumId="6" w15:restartNumberingAfterBreak="0">
+    <w:nsid w:val="50DD00E3"/>
+    <w:multiLevelType w:val="multilevel"/>
+    <w:tmpl w:val="7166CD64"/>
     <w:lvl w:ilvl="0">
       <w:start w:val="1"/>
       <w:numFmt w:val="bullet"/>
@@ -1576,7 +2021,10 @@
       </w:rPr>
     </w:lvl>
   </w:abstractNum>
-  <w:abstractNum w:abstractNumId="6">
+  <w:abstractNum w:abstractNumId="7" w15:restartNumberingAfterBreak="0">
+    <w:nsid w:val="5B8249A2"/>
+    <w:multiLevelType w:val="multilevel"/>
+    <w:tmpl w:val="19F05782"/>
     <w:lvl w:ilvl="0">
       <w:start w:val="1"/>
       <w:numFmt w:val="bullet"/>
@@ -1686,7 +2134,10 @@
       </w:rPr>
     </w:lvl>
   </w:abstractNum>
-  <w:abstractNum w:abstractNumId="7">
+  <w:abstractNum w:abstractNumId="8" w15:restartNumberingAfterBreak="0">
+    <w:nsid w:val="7B2D3CBB"/>
+    <w:multiLevelType w:val="multilevel"/>
+    <w:tmpl w:val="3FD8C71C"/>
     <w:lvl w:ilvl="0">
       <w:start w:val="1"/>
       <w:numFmt w:val="bullet"/>
@@ -1796,7 +2247,10 @@
       </w:rPr>
     </w:lvl>
   </w:abstractNum>
-  <w:abstractNum w:abstractNumId="8">
+  <w:abstractNum w:abstractNumId="9" w15:restartNumberingAfterBreak="0">
+    <w:nsid w:val="7F262DC3"/>
+    <w:multiLevelType w:val="multilevel"/>
+    <w:tmpl w:val="9CC0E3E6"/>
     <w:lvl w:ilvl="0">
       <w:start w:val="1"/>
       <w:numFmt w:val="bullet"/>
@@ -1906,155 +2360,48 @@
       </w:rPr>
     </w:lvl>
   </w:abstractNum>
-  <w:abstractNum w:abstractNumId="9">
-    <w:lvl w:ilvl="0">
-      <w:start w:val="1"/>
-      <w:numFmt w:val="bullet"/>
-      <w:lvlText w:val="-"/>
-      <w:lvlJc w:val="left"/>
-      <w:pPr>
-        <w:ind w:left="1440" w:hanging="360"/>
-      </w:pPr>
-      <w:rPr>
-        <w:u w:val="none"/>
-      </w:rPr>
-    </w:lvl>
-    <w:lvl w:ilvl="1">
-      <w:start w:val="1"/>
-      <w:numFmt w:val="bullet"/>
-      <w:lvlText w:val="-"/>
-      <w:lvlJc w:val="left"/>
-      <w:pPr>
-        <w:ind w:left="2160" w:hanging="360"/>
-      </w:pPr>
-      <w:rPr>
-        <w:u w:val="none"/>
-      </w:rPr>
-    </w:lvl>
-    <w:lvl w:ilvl="2">
-      <w:start w:val="1"/>
-      <w:numFmt w:val="bullet"/>
-      <w:lvlText w:val="-"/>
-      <w:lvlJc w:val="left"/>
-      <w:pPr>
-        <w:ind w:left="2880" w:hanging="360"/>
-      </w:pPr>
-      <w:rPr>
-        <w:u w:val="none"/>
-      </w:rPr>
-    </w:lvl>
-    <w:lvl w:ilvl="3">
-      <w:start w:val="1"/>
-      <w:numFmt w:val="bullet"/>
-      <w:lvlText w:val="-"/>
-      <w:lvlJc w:val="left"/>
-      <w:pPr>
-        <w:ind w:left="3600" w:hanging="360"/>
-      </w:pPr>
-      <w:rPr>
-        <w:u w:val="none"/>
-      </w:rPr>
-    </w:lvl>
-    <w:lvl w:ilvl="4">
-      <w:start w:val="1"/>
-      <w:numFmt w:val="bullet"/>
-      <w:lvlText w:val="-"/>
-      <w:lvlJc w:val="left"/>
-      <w:pPr>
-        <w:ind w:left="4320" w:hanging="360"/>
-      </w:pPr>
-      <w:rPr>
-        <w:u w:val="none"/>
-      </w:rPr>
-    </w:lvl>
-    <w:lvl w:ilvl="5">
-      <w:start w:val="1"/>
-      <w:numFmt w:val="bullet"/>
-      <w:lvlText w:val="-"/>
-      <w:lvlJc w:val="left"/>
-      <w:pPr>
-        <w:ind w:left="5040" w:hanging="360"/>
-      </w:pPr>
-      <w:rPr>
-        <w:u w:val="none"/>
-      </w:rPr>
-    </w:lvl>
-    <w:lvl w:ilvl="6">
-      <w:start w:val="1"/>
-      <w:numFmt w:val="bullet"/>
-      <w:lvlText w:val="-"/>
-      <w:lvlJc w:val="left"/>
-      <w:pPr>
-        <w:ind w:left="5760" w:hanging="360"/>
-      </w:pPr>
-      <w:rPr>
-        <w:u w:val="none"/>
-      </w:rPr>
-    </w:lvl>
-    <w:lvl w:ilvl="7">
-      <w:start w:val="1"/>
-      <w:numFmt w:val="bullet"/>
-      <w:lvlText w:val="-"/>
-      <w:lvlJc w:val="left"/>
-      <w:pPr>
-        <w:ind w:left="6480" w:hanging="360"/>
-      </w:pPr>
-      <w:rPr>
-        <w:u w:val="none"/>
-      </w:rPr>
-    </w:lvl>
-    <w:lvl w:ilvl="8">
-      <w:start w:val="1"/>
-      <w:numFmt w:val="bullet"/>
-      <w:lvlText w:val="-"/>
-      <w:lvlJc w:val="left"/>
-      <w:pPr>
-        <w:ind w:left="7200" w:hanging="360"/>
-      </w:pPr>
-      <w:rPr>
-        <w:u w:val="none"/>
-      </w:rPr>
-    </w:lvl>
-  </w:abstractNum>
-  <w:num w:numId="1">
+  <w:num w:numId="1" w16cid:durableId="804473675">
+    <w:abstractNumId w:val="0"/>
+  </w:num>
+  <w:num w:numId="2" w16cid:durableId="865220329">
     <w:abstractNumId w:val="1"/>
   </w:num>
-  <w:num w:numId="2">
+  <w:num w:numId="3" w16cid:durableId="1972124488">
+    <w:abstractNumId w:val="9"/>
+  </w:num>
+  <w:num w:numId="4" w16cid:durableId="1398237787">
+    <w:abstractNumId w:val="4"/>
+  </w:num>
+  <w:num w:numId="5" w16cid:durableId="1994531048">
+    <w:abstractNumId w:val="6"/>
+  </w:num>
+  <w:num w:numId="6" w16cid:durableId="188448351">
+    <w:abstractNumId w:val="7"/>
+  </w:num>
+  <w:num w:numId="7" w16cid:durableId="689918073">
     <w:abstractNumId w:val="2"/>
   </w:num>
-  <w:num w:numId="3">
+  <w:num w:numId="8" w16cid:durableId="696584570">
+    <w:abstractNumId w:val="8"/>
+  </w:num>
+  <w:num w:numId="9" w16cid:durableId="1562249466">
     <w:abstractNumId w:val="3"/>
   </w:num>
-  <w:num w:numId="4">
-    <w:abstractNumId w:val="4"/>
-  </w:num>
-  <w:num w:numId="5">
+  <w:num w:numId="10" w16cid:durableId="146702087">
     <w:abstractNumId w:val="5"/>
-  </w:num>
-  <w:num w:numId="6">
-    <w:abstractNumId w:val="6"/>
-  </w:num>
-  <w:num w:numId="7">
-    <w:abstractNumId w:val="7"/>
-  </w:num>
-  <w:num w:numId="8">
-    <w:abstractNumId w:val="8"/>
-  </w:num>
-  <w:num w:numId="9">
-    <w:abstractNumId w:val="9"/>
   </w:num>
 </w:numbering>
 </file>
 
 <file path=word/styles.xml><?xml version="1.0" encoding="utf-8"?>
-<w:styles xmlns:mc="http://schemas.openxmlformats.org/markup-compatibility/2006" xmlns:o="urn:schemas-microsoft-com:office:office" xmlns:r="http://schemas.openxmlformats.org/officeDocument/2006/relationships" xmlns:m="http://schemas.openxmlformats.org/officeDocument/2006/math" xmlns:v="urn:schemas-microsoft-com:vml" xmlns:wp="http://schemas.openxmlformats.org/drawingml/2006/wordprocessingDrawing" xmlns:w10="urn:schemas-microsoft-com:office:word" xmlns:w="http://schemas.openxmlformats.org/wordprocessingml/2006/main" xmlns:wne="http://schemas.microsoft.com/office/word/2006/wordml" xmlns:sl="http://schemas.openxmlformats.org/schemaLibrary/2006/main" xmlns:a="http://schemas.openxmlformats.org/drawingml/2006/main" xmlns:pic="http://schemas.openxmlformats.org/drawingml/2006/picture" xmlns:c="http://schemas.openxmlformats.org/drawingml/2006/chart" xmlns:lc="http://schemas.openxmlformats.org/drawingml/2006/lockedCanvas" xmlns:dgm="http://schemas.openxmlformats.org/drawingml/2006/diagram" xmlns:wps="http://schemas.microsoft.com/office/word/2010/wordprocessingShape" xmlns:wpg="http://schemas.microsoft.com/office/word/2010/wordprocessingGroup" xmlns:w14="http://schemas.microsoft.com/office/word/2010/wordml" xmlns:w15="http://schemas.microsoft.com/office/word/2012/wordml">
+<w:styles xmlns:mc="http://schemas.openxmlformats.org/markup-compatibility/2006" xmlns:r="http://schemas.openxmlformats.org/officeDocument/2006/relationships" xmlns:w="http://schemas.openxmlformats.org/wordprocessingml/2006/main" xmlns:w14="http://schemas.microsoft.com/office/word/2010/wordml" xmlns:w15="http://schemas.microsoft.com/office/word/2012/wordml" xmlns:w16cex="http://schemas.microsoft.com/office/word/2018/wordml/cex" xmlns:w16cid="http://schemas.microsoft.com/office/word/2016/wordml/cid" xmlns:w16="http://schemas.microsoft.com/office/word/2018/wordml" xmlns:w16sdtdh="http://schemas.microsoft.com/office/word/2020/wordml/sdtdatahash" xmlns:w16se="http://schemas.microsoft.com/office/word/2015/wordml/symex" mc:Ignorable="w14 w15 w16se w16cid w16 w16cex w16sdtdh">
   <w:docDefaults>
     <w:rPrDefault>
       <w:rPr>
-        <w:rFonts w:ascii="Arial" w:cs="Arial" w:eastAsia="Arial" w:hAnsi="Arial"/>
+        <w:rFonts w:ascii="Arial" w:eastAsia="Arial" w:hAnsi="Arial" w:cs="Arial"/>
         <w:sz w:val="22"/>
         <w:szCs w:val="22"/>
-        <w:lang w:val="en_GB"/>
+        <w:lang w:val="en-GB" w:eastAsia="en-US" w:bidi="ar-SA"/>
       </w:rPr>
     </w:rPrDefault>
     <w:pPrDefault>
@@ -2063,21 +2410,399 @@
       </w:pPr>
     </w:pPrDefault>
   </w:docDefaults>
-  <w:style w:type="paragraph" w:styleId="Normal" w:default="1">
-    <w:name w:val="normal"/>
-  </w:style>
-  <w:style w:type="table" w:styleId="TableNormal" w:default="1">
-    <w:name w:val="Table Normal"/>
+  <w:latentStyles w:defLockedState="0" w:defUIPriority="99" w:defSemiHidden="0" w:defUnhideWhenUsed="0" w:defQFormat="0" w:count="376">
+    <w:lsdException w:name="Normal" w:uiPriority="0" w:qFormat="1"/>
+    <w:lsdException w:name="heading 1" w:uiPriority="9" w:qFormat="1"/>
+    <w:lsdException w:name="heading 2" w:semiHidden="1" w:uiPriority="9" w:unhideWhenUsed="1" w:qFormat="1"/>
+    <w:lsdException w:name="heading 3" w:semiHidden="1" w:uiPriority="9" w:unhideWhenUsed="1" w:qFormat="1"/>
+    <w:lsdException w:name="heading 4" w:semiHidden="1" w:uiPriority="9" w:unhideWhenUsed="1" w:qFormat="1"/>
+    <w:lsdException w:name="heading 5" w:semiHidden="1" w:uiPriority="9" w:unhideWhenUsed="1" w:qFormat="1"/>
+    <w:lsdException w:name="heading 6" w:semiHidden="1" w:uiPriority="9" w:unhideWhenUsed="1" w:qFormat="1"/>
+    <w:lsdException w:name="heading 7" w:semiHidden="1" w:uiPriority="9" w:unhideWhenUsed="1" w:qFormat="1"/>
+    <w:lsdException w:name="heading 8" w:semiHidden="1" w:uiPriority="9" w:unhideWhenUsed="1" w:qFormat="1"/>
+    <w:lsdException w:name="heading 9" w:semiHidden="1" w:uiPriority="9" w:unhideWhenUsed="1" w:qFormat="1"/>
+    <w:lsdException w:name="index 1" w:semiHidden="1" w:unhideWhenUsed="1"/>
+    <w:lsdException w:name="index 2" w:semiHidden="1" w:unhideWhenUsed="1"/>
+    <w:lsdException w:name="index 3" w:semiHidden="1" w:unhideWhenUsed="1"/>
+    <w:lsdException w:name="index 4" w:semiHidden="1" w:unhideWhenUsed="1"/>
+    <w:lsdException w:name="index 5" w:semiHidden="1" w:unhideWhenUsed="1"/>
+    <w:lsdException w:name="index 6" w:semiHidden="1" w:unhideWhenUsed="1"/>
+    <w:lsdException w:name="index 7" w:semiHidden="1" w:unhideWhenUsed="1"/>
+    <w:lsdException w:name="index 8" w:semiHidden="1" w:unhideWhenUsed="1"/>
+    <w:lsdException w:name="index 9" w:semiHidden="1" w:unhideWhenUsed="1"/>
+    <w:lsdException w:name="toc 1" w:semiHidden="1" w:uiPriority="39" w:unhideWhenUsed="1"/>
+    <w:lsdException w:name="toc 2" w:semiHidden="1" w:uiPriority="39" w:unhideWhenUsed="1"/>
+    <w:lsdException w:name="toc 3" w:semiHidden="1" w:uiPriority="39" w:unhideWhenUsed="1"/>
+    <w:lsdException w:name="toc 4" w:semiHidden="1" w:uiPriority="39" w:unhideWhenUsed="1"/>
+    <w:lsdException w:name="toc 5" w:semiHidden="1" w:uiPriority="39" w:unhideWhenUsed="1"/>
+    <w:lsdException w:name="toc 6" w:semiHidden="1" w:uiPriority="39" w:unhideWhenUsed="1"/>
+    <w:lsdException w:name="toc 7" w:semiHidden="1" w:uiPriority="39" w:unhideWhenUsed="1"/>
+    <w:lsdException w:name="toc 8" w:semiHidden="1" w:uiPriority="39" w:unhideWhenUsed="1"/>
+    <w:lsdException w:name="toc 9" w:semiHidden="1" w:uiPriority="39" w:unhideWhenUsed="1"/>
+    <w:lsdException w:name="Normal Indent" w:semiHidden="1" w:unhideWhenUsed="1"/>
+    <w:lsdException w:name="footnote text" w:semiHidden="1" w:unhideWhenUsed="1"/>
+    <w:lsdException w:name="annotation text" w:semiHidden="1" w:unhideWhenUsed="1"/>
+    <w:lsdException w:name="header" w:semiHidden="1" w:unhideWhenUsed="1"/>
+    <w:lsdException w:name="footer" w:semiHidden="1" w:unhideWhenUsed="1"/>
+    <w:lsdException w:name="index heading" w:semiHidden="1" w:unhideWhenUsed="1"/>
+    <w:lsdException w:name="caption" w:semiHidden="1" w:uiPriority="35" w:unhideWhenUsed="1" w:qFormat="1"/>
+    <w:lsdException w:name="table of figures" w:semiHidden="1" w:unhideWhenUsed="1"/>
+    <w:lsdException w:name="envelope address" w:semiHidden="1" w:unhideWhenUsed="1"/>
+    <w:lsdException w:name="envelope return" w:semiHidden="1" w:unhideWhenUsed="1"/>
+    <w:lsdException w:name="footnote reference" w:semiHidden="1" w:unhideWhenUsed="1"/>
+    <w:lsdException w:name="annotation reference" w:semiHidden="1" w:unhideWhenUsed="1"/>
+    <w:lsdException w:name="line number" w:semiHidden="1" w:unhideWhenUsed="1"/>
+    <w:lsdException w:name="page number" w:semiHidden="1" w:unhideWhenUsed="1"/>
+    <w:lsdException w:name="endnote reference" w:semiHidden="1" w:unhideWhenUsed="1"/>
+    <w:lsdException w:name="endnote text" w:semiHidden="1" w:unhideWhenUsed="1"/>
+    <w:lsdException w:name="table of authorities" w:semiHidden="1" w:unhideWhenUsed="1"/>
+    <w:lsdException w:name="macro" w:semiHidden="1" w:unhideWhenUsed="1"/>
+    <w:lsdException w:name="toa heading" w:semiHidden="1" w:unhideWhenUsed="1"/>
+    <w:lsdException w:name="List" w:semiHidden="1" w:unhideWhenUsed="1"/>
+    <w:lsdException w:name="List Bullet" w:semiHidden="1" w:unhideWhenUsed="1"/>
+    <w:lsdException w:name="List Number" w:semiHidden="1" w:unhideWhenUsed="1"/>
+    <w:lsdException w:name="List 2" w:semiHidden="1" w:unhideWhenUsed="1"/>
+    <w:lsdException w:name="List 3" w:semiHidden="1" w:unhideWhenUsed="1"/>
+    <w:lsdException w:name="List 4" w:semiHidden="1" w:unhideWhenUsed="1"/>
+    <w:lsdException w:name="List 5" w:semiHidden="1" w:unhideWhenUsed="1"/>
+    <w:lsdException w:name="List Bullet 2" w:semiHidden="1" w:unhideWhenUsed="1"/>
+    <w:lsdException w:name="List Bullet 3" w:semiHidden="1" w:unhideWhenUsed="1"/>
+    <w:lsdException w:name="List Bullet 4" w:semiHidden="1" w:unhideWhenUsed="1"/>
+    <w:lsdException w:name="List Bullet 5" w:semiHidden="1" w:unhideWhenUsed="1"/>
+    <w:lsdException w:name="List Number 2" w:semiHidden="1" w:unhideWhenUsed="1"/>
+    <w:lsdException w:name="List Number 3" w:semiHidden="1" w:unhideWhenUsed="1"/>
+    <w:lsdException w:name="List Number 4" w:semiHidden="1" w:unhideWhenUsed="1"/>
+    <w:lsdException w:name="List Number 5" w:semiHidden="1" w:unhideWhenUsed="1"/>
+    <w:lsdException w:name="Title" w:uiPriority="10" w:qFormat="1"/>
+    <w:lsdException w:name="Closing" w:semiHidden="1" w:unhideWhenUsed="1"/>
+    <w:lsdException w:name="Signature" w:semiHidden="1" w:unhideWhenUsed="1"/>
+    <w:lsdException w:name="Default Paragraph Font" w:semiHidden="1" w:uiPriority="1" w:unhideWhenUsed="1"/>
+    <w:lsdException w:name="Body Text" w:semiHidden="1" w:unhideWhenUsed="1"/>
+    <w:lsdException w:name="Body Text Indent" w:semiHidden="1" w:unhideWhenUsed="1"/>
+    <w:lsdException w:name="List Continue" w:semiHidden="1" w:unhideWhenUsed="1"/>
+    <w:lsdException w:name="List Continue 2" w:semiHidden="1" w:unhideWhenUsed="1"/>
+    <w:lsdException w:name="List Continue 3" w:semiHidden="1" w:unhideWhenUsed="1"/>
+    <w:lsdException w:name="List Continue 4" w:semiHidden="1" w:unhideWhenUsed="1"/>
+    <w:lsdException w:name="List Continue 5" w:semiHidden="1" w:unhideWhenUsed="1"/>
+    <w:lsdException w:name="Message Header" w:semiHidden="1" w:unhideWhenUsed="1"/>
+    <w:lsdException w:name="Subtitle" w:uiPriority="11" w:qFormat="1"/>
+    <w:lsdException w:name="Salutation" w:semiHidden="1" w:unhideWhenUsed="1"/>
+    <w:lsdException w:name="Date" w:semiHidden="1" w:unhideWhenUsed="1"/>
+    <w:lsdException w:name="Body Text First Indent" w:semiHidden="1" w:unhideWhenUsed="1"/>
+    <w:lsdException w:name="Body Text First Indent 2" w:semiHidden="1" w:unhideWhenUsed="1"/>
+    <w:lsdException w:name="Note Heading" w:semiHidden="1" w:unhideWhenUsed="1"/>
+    <w:lsdException w:name="Body Text 2" w:semiHidden="1" w:unhideWhenUsed="1"/>
+    <w:lsdException w:name="Body Text 3" w:semiHidden="1" w:unhideWhenUsed="1"/>
+    <w:lsdException w:name="Body Text Indent 2" w:semiHidden="1" w:unhideWhenUsed="1"/>
+    <w:lsdException w:name="Body Text Indent 3" w:semiHidden="1" w:unhideWhenUsed="1"/>
+    <w:lsdException w:name="Block Text" w:semiHidden="1" w:unhideWhenUsed="1"/>
+    <w:lsdException w:name="Hyperlink" w:semiHidden="1" w:unhideWhenUsed="1"/>
+    <w:lsdException w:name="FollowedHyperlink" w:semiHidden="1" w:unhideWhenUsed="1"/>
+    <w:lsdException w:name="Strong" w:uiPriority="22" w:qFormat="1"/>
+    <w:lsdException w:name="Emphasis" w:uiPriority="20" w:qFormat="1"/>
+    <w:lsdException w:name="Document Map" w:semiHidden="1" w:unhideWhenUsed="1"/>
+    <w:lsdException w:name="Plain Text" w:semiHidden="1" w:unhideWhenUsed="1"/>
+    <w:lsdException w:name="E-mail Signature" w:semiHidden="1" w:unhideWhenUsed="1"/>
+    <w:lsdException w:name="HTML Top of Form" w:semiHidden="1" w:unhideWhenUsed="1"/>
+    <w:lsdException w:name="HTML Bottom of Form" w:semiHidden="1" w:unhideWhenUsed="1"/>
+    <w:lsdException w:name="Normal (Web)" w:semiHidden="1" w:unhideWhenUsed="1"/>
+    <w:lsdException w:name="HTML Acronym" w:semiHidden="1" w:unhideWhenUsed="1"/>
+    <w:lsdException w:name="HTML Address" w:semiHidden="1" w:unhideWhenUsed="1"/>
+    <w:lsdException w:name="HTML Cite" w:semiHidden="1" w:unhideWhenUsed="1"/>
+    <w:lsdException w:name="HTML Code" w:semiHidden="1" w:unhideWhenUsed="1"/>
+    <w:lsdException w:name="HTML Definition" w:semiHidden="1" w:unhideWhenUsed="1"/>
+    <w:lsdException w:name="HTML Keyboard" w:semiHidden="1" w:unhideWhenUsed="1"/>
+    <w:lsdException w:name="HTML Preformatted" w:semiHidden="1" w:unhideWhenUsed="1"/>
+    <w:lsdException w:name="HTML Sample" w:semiHidden="1" w:unhideWhenUsed="1"/>
+    <w:lsdException w:name="HTML Typewriter" w:semiHidden="1" w:unhideWhenUsed="1"/>
+    <w:lsdException w:name="HTML Variable" w:semiHidden="1" w:unhideWhenUsed="1"/>
+    <w:lsdException w:name="Normal Table" w:semiHidden="1" w:unhideWhenUsed="1"/>
+    <w:lsdException w:name="annotation subject" w:semiHidden="1" w:unhideWhenUsed="1"/>
+    <w:lsdException w:name="No List" w:semiHidden="1" w:unhideWhenUsed="1"/>
+    <w:lsdException w:name="Outline List 1" w:semiHidden="1" w:unhideWhenUsed="1"/>
+    <w:lsdException w:name="Outline List 2" w:semiHidden="1" w:unhideWhenUsed="1"/>
+    <w:lsdException w:name="Outline List 3" w:semiHidden="1" w:unhideWhenUsed="1"/>
+    <w:lsdException w:name="Table Simple 1" w:semiHidden="1" w:unhideWhenUsed="1"/>
+    <w:lsdException w:name="Table Simple 2" w:semiHidden="1" w:unhideWhenUsed="1"/>
+    <w:lsdException w:name="Table Simple 3" w:semiHidden="1" w:unhideWhenUsed="1"/>
+    <w:lsdException w:name="Table Classic 1" w:semiHidden="1" w:unhideWhenUsed="1"/>
+    <w:lsdException w:name="Table Classic 2" w:semiHidden="1" w:unhideWhenUsed="1"/>
+    <w:lsdException w:name="Table Classic 3" w:semiHidden="1" w:unhideWhenUsed="1"/>
+    <w:lsdException w:name="Table Classic 4" w:semiHidden="1" w:unhideWhenUsed="1"/>
+    <w:lsdException w:name="Table Colorful 1" w:semiHidden="1" w:unhideWhenUsed="1"/>
+    <w:lsdException w:name="Table Colorful 2" w:semiHidden="1" w:unhideWhenUsed="1"/>
+    <w:lsdException w:name="Table Colorful 3" w:semiHidden="1" w:unhideWhenUsed="1"/>
+    <w:lsdException w:name="Table Columns 1" w:semiHidden="1" w:unhideWhenUsed="1"/>
+    <w:lsdException w:name="Table Columns 2" w:semiHidden="1" w:unhideWhenUsed="1"/>
+    <w:lsdException w:name="Table Columns 3" w:semiHidden="1" w:unhideWhenUsed="1"/>
+    <w:lsdException w:name="Table Columns 4" w:semiHidden="1" w:unhideWhenUsed="1"/>
+    <w:lsdException w:name="Table Columns 5" w:semiHidden="1" w:unhideWhenUsed="1"/>
+    <w:lsdException w:name="Table Grid 1" w:semiHidden="1" w:unhideWhenUsed="1"/>
+    <w:lsdException w:name="Table Grid 2" w:semiHidden="1" w:unhideWhenUsed="1"/>
+    <w:lsdException w:name="Table Grid 3" w:semiHidden="1" w:unhideWhenUsed="1"/>
+    <w:lsdException w:name="Table Grid 4" w:semiHidden="1" w:unhideWhenUsed="1"/>
+    <w:lsdException w:name="Table Grid 5" w:semiHidden="1" w:unhideWhenUsed="1"/>
+    <w:lsdException w:name="Table Grid 6" w:semiHidden="1" w:unhideWhenUsed="1"/>
+    <w:lsdException w:name="Table Grid 7" w:semiHidden="1" w:unhideWhenUsed="1"/>
+    <w:lsdException w:name="Table Grid 8" w:semiHidden="1" w:unhideWhenUsed="1"/>
+    <w:lsdException w:name="Table List 1" w:semiHidden="1" w:unhideWhenUsed="1"/>
+    <w:lsdException w:name="Table List 2" w:semiHidden="1" w:unhideWhenUsed="1"/>
+    <w:lsdException w:name="Table List 3" w:semiHidden="1" w:unhideWhenUsed="1"/>
+    <w:lsdException w:name="Table List 4" w:semiHidden="1" w:unhideWhenUsed="1"/>
+    <w:lsdException w:name="Table List 5" w:semiHidden="1" w:unhideWhenUsed="1"/>
+    <w:lsdException w:name="Table List 6" w:semiHidden="1" w:unhideWhenUsed="1"/>
+    <w:lsdException w:name="Table List 7" w:semiHidden="1" w:unhideWhenUsed="1"/>
+    <w:lsdException w:name="Table List 8" w:semiHidden="1" w:unhideWhenUsed="1"/>
+    <w:lsdException w:name="Table 3D effects 1" w:semiHidden="1" w:unhideWhenUsed="1"/>
+    <w:lsdException w:name="Table 3D effects 2" w:semiHidden="1" w:unhideWhenUsed="1"/>
+    <w:lsdException w:name="Table 3D effects 3" w:semiHidden="1" w:unhideWhenUsed="1"/>
+    <w:lsdException w:name="Table Contemporary" w:semiHidden="1" w:unhideWhenUsed="1"/>
+    <w:lsdException w:name="Table Elegant" w:semiHidden="1" w:unhideWhenUsed="1"/>
+    <w:lsdException w:name="Table Professional" w:semiHidden="1" w:unhideWhenUsed="1"/>
+    <w:lsdException w:name="Table Subtle 1" w:semiHidden="1" w:unhideWhenUsed="1"/>
+    <w:lsdException w:name="Table Subtle 2" w:semiHidden="1" w:unhideWhenUsed="1"/>
+    <w:lsdException w:name="Table Web 1" w:semiHidden="1" w:unhideWhenUsed="1"/>
+    <w:lsdException w:name="Table Web 2" w:semiHidden="1" w:unhideWhenUsed="1"/>
+    <w:lsdException w:name="Table Web 3" w:semiHidden="1" w:unhideWhenUsed="1"/>
+    <w:lsdException w:name="Balloon Text" w:semiHidden="1" w:unhideWhenUsed="1"/>
+    <w:lsdException w:name="Table Grid" w:uiPriority="39"/>
+    <w:lsdException w:name="Table Theme" w:semiHidden="1" w:unhideWhenUsed="1"/>
+    <w:lsdException w:name="Placeholder Text" w:semiHidden="1"/>
+    <w:lsdException w:name="No Spacing" w:uiPriority="1" w:qFormat="1"/>
+    <w:lsdException w:name="Light Shading" w:uiPriority="60"/>
+    <w:lsdException w:name="Light List" w:uiPriority="61"/>
+    <w:lsdException w:name="Light Grid" w:uiPriority="62"/>
+    <w:lsdException w:name="Medium Shading 1" w:uiPriority="63"/>
+    <w:lsdException w:name="Medium Shading 2" w:uiPriority="64"/>
+    <w:lsdException w:name="Medium List 1" w:uiPriority="65"/>
+    <w:lsdException w:name="Medium List 2" w:uiPriority="66"/>
+    <w:lsdException w:name="Medium Grid 1" w:uiPriority="67"/>
+    <w:lsdException w:name="Medium Grid 2" w:uiPriority="68"/>
+    <w:lsdException w:name="Medium Grid 3" w:uiPriority="69"/>
+    <w:lsdException w:name="Dark List" w:uiPriority="70"/>
+    <w:lsdException w:name="Colorful Shading" w:uiPriority="71"/>
+    <w:lsdException w:name="Colorful List" w:uiPriority="72"/>
+    <w:lsdException w:name="Colorful Grid" w:uiPriority="73"/>
+    <w:lsdException w:name="Light Shading Accent 1" w:uiPriority="60"/>
+    <w:lsdException w:name="Light List Accent 1" w:uiPriority="61"/>
+    <w:lsdException w:name="Light Grid Accent 1" w:uiPriority="62"/>
+    <w:lsdException w:name="Medium Shading 1 Accent 1" w:uiPriority="63"/>
+    <w:lsdException w:name="Medium Shading 2 Accent 1" w:uiPriority="64"/>
+    <w:lsdException w:name="Medium List 1 Accent 1" w:uiPriority="65"/>
+    <w:lsdException w:name="Revision" w:semiHidden="1"/>
+    <w:lsdException w:name="List Paragraph" w:uiPriority="34" w:qFormat="1"/>
+    <w:lsdException w:name="Quote" w:uiPriority="29" w:qFormat="1"/>
+    <w:lsdException w:name="Intense Quote" w:uiPriority="30" w:qFormat="1"/>
+    <w:lsdException w:name="Medium List 2 Accent 1" w:uiPriority="66"/>
+    <w:lsdException w:name="Medium Grid 1 Accent 1" w:uiPriority="67"/>
+    <w:lsdException w:name="Medium Grid 2 Accent 1" w:uiPriority="68"/>
+    <w:lsdException w:name="Medium Grid 3 Accent 1" w:uiPriority="69"/>
+    <w:lsdException w:name="Dark List Accent 1" w:uiPriority="70"/>
+    <w:lsdException w:name="Colorful Shading Accent 1" w:uiPriority="71"/>
+    <w:lsdException w:name="Colorful List Accent 1" w:uiPriority="72"/>
+    <w:lsdException w:name="Colorful Grid Accent 1" w:uiPriority="73"/>
+    <w:lsdException w:name="Light Shading Accent 2" w:uiPriority="60"/>
+    <w:lsdException w:name="Light List Accent 2" w:uiPriority="61"/>
+    <w:lsdException w:name="Light Grid Accent 2" w:uiPriority="62"/>
+    <w:lsdException w:name="Medium Shading 1 Accent 2" w:uiPriority="63"/>
+    <w:lsdException w:name="Medium Shading 2 Accent 2" w:uiPriority="64"/>
+    <w:lsdException w:name="Medium List 1 Accent 2" w:uiPriority="65"/>
+    <w:lsdException w:name="Medium List 2 Accent 2" w:uiPriority="66"/>
+    <w:lsdException w:name="Medium Grid 1 Accent 2" w:uiPriority="67"/>
+    <w:lsdException w:name="Medium Grid 2 Accent 2" w:uiPriority="68"/>
+    <w:lsdException w:name="Medium Grid 3 Accent 2" w:uiPriority="69"/>
+    <w:lsdException w:name="Dark List Accent 2" w:uiPriority="70"/>
+    <w:lsdException w:name="Colorful Shading Accent 2" w:uiPriority="71"/>
+    <w:lsdException w:name="Colorful List Accent 2" w:uiPriority="72"/>
+    <w:lsdException w:name="Colorful Grid Accent 2" w:uiPriority="73"/>
+    <w:lsdException w:name="Light Shading Accent 3" w:uiPriority="60"/>
+    <w:lsdException w:name="Light List Accent 3" w:uiPriority="61"/>
+    <w:lsdException w:name="Light Grid Accent 3" w:uiPriority="62"/>
+    <w:lsdException w:name="Medium Shading 1 Accent 3" w:uiPriority="63"/>
+    <w:lsdException w:name="Medium Shading 2 Accent 3" w:uiPriority="64"/>
+    <w:lsdException w:name="Medium List 1 Accent 3" w:uiPriority="65"/>
+    <w:lsdException w:name="Medium List 2 Accent 3" w:uiPriority="66"/>
+    <w:lsdException w:name="Medium Grid 1 Accent 3" w:uiPriority="67"/>
+    <w:lsdException w:name="Medium Grid 2 Accent 3" w:uiPriority="68"/>
+    <w:lsdException w:name="Medium Grid 3 Accent 3" w:uiPriority="69"/>
+    <w:lsdException w:name="Dark List Accent 3" w:uiPriority="70"/>
+    <w:lsdException w:name="Colorful Shading Accent 3" w:uiPriority="71"/>
+    <w:lsdException w:name="Colorful List Accent 3" w:uiPriority="72"/>
+    <w:lsdException w:name="Colorful Grid Accent 3" w:uiPriority="73"/>
+    <w:lsdException w:name="Light Shading Accent 4" w:uiPriority="60"/>
+    <w:lsdException w:name="Light List Accent 4" w:uiPriority="61"/>
+    <w:lsdException w:name="Light Grid Accent 4" w:uiPriority="62"/>
+    <w:lsdException w:name="Medium Shading 1 Accent 4" w:uiPriority="63"/>
+    <w:lsdException w:name="Medium Shading 2 Accent 4" w:uiPriority="64"/>
+    <w:lsdException w:name="Medium List 1 Accent 4" w:uiPriority="65"/>
+    <w:lsdException w:name="Medium List 2 Accent 4" w:uiPriority="66"/>
+    <w:lsdException w:name="Medium Grid 1 Accent 4" w:uiPriority="67"/>
+    <w:lsdException w:name="Medium Grid 2 Accent 4" w:uiPriority="68"/>
+    <w:lsdException w:name="Medium Grid 3 Accent 4" w:uiPriority="69"/>
+    <w:lsdException w:name="Dark List Accent 4" w:uiPriority="70"/>
+    <w:lsdException w:name="Colorful Shading Accent 4" w:uiPriority="71"/>
+    <w:lsdException w:name="Colorful List Accent 4" w:uiPriority="72"/>
+    <w:lsdException w:name="Colorful Grid Accent 4" w:uiPriority="73"/>
+    <w:lsdException w:name="Light Shading Accent 5" w:uiPriority="60"/>
+    <w:lsdException w:name="Light List Accent 5" w:uiPriority="61"/>
+    <w:lsdException w:name="Light Grid Accent 5" w:uiPriority="62"/>
+    <w:lsdException w:name="Medium Shading 1 Accent 5" w:uiPriority="63"/>
+    <w:lsdException w:name="Medium Shading 2 Accent 5" w:uiPriority="64"/>
+    <w:lsdException w:name="Medium List 1 Accent 5" w:uiPriority="65"/>
+    <w:lsdException w:name="Medium List 2 Accent 5" w:uiPriority="66"/>
+    <w:lsdException w:name="Medium Grid 1 Accent 5" w:uiPriority="67"/>
+    <w:lsdException w:name="Medium Grid 2 Accent 5" w:uiPriority="68"/>
+    <w:lsdException w:name="Medium Grid 3 Accent 5" w:uiPriority="69"/>
+    <w:lsdException w:name="Dark List Accent 5" w:uiPriority="70"/>
+    <w:lsdException w:name="Colorful Shading Accent 5" w:uiPriority="71"/>
+    <w:lsdException w:name="Colorful List Accent 5" w:uiPriority="72"/>
+    <w:lsdException w:name="Colorful Grid Accent 5" w:uiPriority="73"/>
+    <w:lsdException w:name="Light Shading Accent 6" w:uiPriority="60"/>
+    <w:lsdException w:name="Light List Accent 6" w:uiPriority="61"/>
+    <w:lsdException w:name="Light Grid Accent 6" w:uiPriority="62"/>
+    <w:lsdException w:name="Medium Shading 1 Accent 6" w:uiPriority="63"/>
+    <w:lsdException w:name="Medium Shading 2 Accent 6" w:uiPriority="64"/>
+    <w:lsdException w:name="Medium List 1 Accent 6" w:uiPriority="65"/>
+    <w:lsdException w:name="Medium List 2 Accent 6" w:uiPriority="66"/>
+    <w:lsdException w:name="Medium Grid 1 Accent 6" w:uiPriority="67"/>
+    <w:lsdException w:name="Medium Grid 2 Accent 6" w:uiPriority="68"/>
+    <w:lsdException w:name="Medium Grid 3 Accent 6" w:uiPriority="69"/>
+    <w:lsdException w:name="Dark List Accent 6" w:uiPriority="70"/>
+    <w:lsdException w:name="Colorful Shading Accent 6" w:uiPriority="71"/>
+    <w:lsdException w:name="Colorful List Accent 6" w:uiPriority="72"/>
+    <w:lsdException w:name="Colorful Grid Accent 6" w:uiPriority="73"/>
+    <w:lsdException w:name="Subtle Emphasis" w:uiPriority="19" w:qFormat="1"/>
+    <w:lsdException w:name="Intense Emphasis" w:uiPriority="21" w:qFormat="1"/>
+    <w:lsdException w:name="Subtle Reference" w:uiPriority="31" w:qFormat="1"/>
+    <w:lsdException w:name="Intense Reference" w:uiPriority="32" w:qFormat="1"/>
+    <w:lsdException w:name="Book Title" w:uiPriority="33" w:qFormat="1"/>
+    <w:lsdException w:name="Bibliography" w:semiHidden="1" w:uiPriority="37" w:unhideWhenUsed="1"/>
+    <w:lsdException w:name="TOC Heading" w:semiHidden="1" w:uiPriority="39" w:unhideWhenUsed="1" w:qFormat="1"/>
+    <w:lsdException w:name="Plain Table 1" w:uiPriority="41"/>
+    <w:lsdException w:name="Plain Table 2" w:uiPriority="42"/>
+    <w:lsdException w:name="Plain Table 3" w:uiPriority="43"/>
+    <w:lsdException w:name="Plain Table 4" w:uiPriority="44"/>
+    <w:lsdException w:name="Plain Table 5" w:uiPriority="45"/>
+    <w:lsdException w:name="Grid Table Light" w:uiPriority="40"/>
+    <w:lsdException w:name="Grid Table 1 Light" w:uiPriority="46"/>
+    <w:lsdException w:name="Grid Table 2" w:uiPriority="47"/>
+    <w:lsdException w:name="Grid Table 3" w:uiPriority="48"/>
+    <w:lsdException w:name="Grid Table 4" w:uiPriority="49"/>
+    <w:lsdException w:name="Grid Table 5 Dark" w:uiPriority="50"/>
+    <w:lsdException w:name="Grid Table 6 Colorful" w:uiPriority="51"/>
+    <w:lsdException w:name="Grid Table 7 Colorful" w:uiPriority="52"/>
+    <w:lsdException w:name="Grid Table 1 Light Accent 1" w:uiPriority="46"/>
+    <w:lsdException w:name="Grid Table 2 Accent 1" w:uiPriority="47"/>
+    <w:lsdException w:name="Grid Table 3 Accent 1" w:uiPriority="48"/>
+    <w:lsdException w:name="Grid Table 4 Accent 1" w:uiPriority="49"/>
+    <w:lsdException w:name="Grid Table 5 Dark Accent 1" w:uiPriority="50"/>
+    <w:lsdException w:name="Grid Table 6 Colorful Accent 1" w:uiPriority="51"/>
+    <w:lsdException w:name="Grid Table 7 Colorful Accent 1" w:uiPriority="52"/>
+    <w:lsdException w:name="Grid Table 1 Light Accent 2" w:uiPriority="46"/>
+    <w:lsdException w:name="Grid Table 2 Accent 2" w:uiPriority="47"/>
+    <w:lsdException w:name="Grid Table 3 Accent 2" w:uiPriority="48"/>
+    <w:lsdException w:name="Grid Table 4 Accent 2" w:uiPriority="49"/>
+    <w:lsdException w:name="Grid Table 5 Dark Accent 2" w:uiPriority="50"/>
+    <w:lsdException w:name="Grid Table 6 Colorful Accent 2" w:uiPriority="51"/>
+    <w:lsdException w:name="Grid Table 7 Colorful Accent 2" w:uiPriority="52"/>
+    <w:lsdException w:name="Grid Table 1 Light Accent 3" w:uiPriority="46"/>
+    <w:lsdException w:name="Grid Table 2 Accent 3" w:uiPriority="47"/>
+    <w:lsdException w:name="Grid Table 3 Accent 3" w:uiPriority="48"/>
+    <w:lsdException w:name="Grid Table 4 Accent 3" w:uiPriority="49"/>
+    <w:lsdException w:name="Grid Table 5 Dark Accent 3" w:uiPriority="50"/>
+    <w:lsdException w:name="Grid Table 6 Colorful Accent 3" w:uiPriority="51"/>
+    <w:lsdException w:name="Grid Table 7 Colorful Accent 3" w:uiPriority="52"/>
+    <w:lsdException w:name="Grid Table 1 Light Accent 4" w:uiPriority="46"/>
+    <w:lsdException w:name="Grid Table 2 Accent 4" w:uiPriority="47"/>
+    <w:lsdException w:name="Grid Table 3 Accent 4" w:uiPriority="48"/>
+    <w:lsdException w:name="Grid Table 4 Accent 4" w:uiPriority="49"/>
+    <w:lsdException w:name="Grid Table 5 Dark Accent 4" w:uiPriority="50"/>
+    <w:lsdException w:name="Grid Table 6 Colorful Accent 4" w:uiPriority="51"/>
+    <w:lsdException w:name="Grid Table 7 Colorful Accent 4" w:uiPriority="52"/>
+    <w:lsdException w:name="Grid Table 1 Light Accent 5" w:uiPriority="46"/>
+    <w:lsdException w:name="Grid Table 2 Accent 5" w:uiPriority="47"/>
+    <w:lsdException w:name="Grid Table 3 Accent 5" w:uiPriority="48"/>
+    <w:lsdException w:name="Grid Table 4 Accent 5" w:uiPriority="49"/>
+    <w:lsdException w:name="Grid Table 5 Dark Accent 5" w:uiPriority="50"/>
+    <w:lsdException w:name="Grid Table 6 Colorful Accent 5" w:uiPriority="51"/>
+    <w:lsdException w:name="Grid Table 7 Colorful Accent 5" w:uiPriority="52"/>
+    <w:lsdException w:name="Grid Table 1 Light Accent 6" w:uiPriority="46"/>
+    <w:lsdException w:name="Grid Table 2 Accent 6" w:uiPriority="47"/>
+    <w:lsdException w:name="Grid Table 3 Accent 6" w:uiPriority="48"/>
+    <w:lsdException w:name="Grid Table 4 Accent 6" w:uiPriority="49"/>
+    <w:lsdException w:name="Grid Table 5 Dark Accent 6" w:uiPriority="50"/>
+    <w:lsdException w:name="Grid Table 6 Colorful Accent 6" w:uiPriority="51"/>
+    <w:lsdException w:name="Grid Table 7 Colorful Accent 6" w:uiPriority="52"/>
+    <w:lsdException w:name="List Table 1 Light" w:uiPriority="46"/>
+    <w:lsdException w:name="List Table 2" w:uiPriority="47"/>
+    <w:lsdException w:name="List Table 3" w:uiPriority="48"/>
+    <w:lsdException w:name="List Table 4" w:uiPriority="49"/>
+    <w:lsdException w:name="List Table 5 Dark" w:uiPriority="50"/>
+    <w:lsdException w:name="List Table 6 Colorful" w:uiPriority="51"/>
+    <w:lsdException w:name="List Table 7 Colorful" w:uiPriority="52"/>
+    <w:lsdException w:name="List Table 1 Light Accent 1" w:uiPriority="46"/>
+    <w:lsdException w:name="List Table 2 Accent 1" w:uiPriority="47"/>
+    <w:lsdException w:name="List Table 3 Accent 1" w:uiPriority="48"/>
+    <w:lsdException w:name="List Table 4 Accent 1" w:uiPriority="49"/>
+    <w:lsdException w:name="List Table 5 Dark Accent 1" w:uiPriority="50"/>
+    <w:lsdException w:name="List Table 6 Colorful Accent 1" w:uiPriority="51"/>
+    <w:lsdException w:name="List Table 7 Colorful Accent 1" w:uiPriority="52"/>
+    <w:lsdException w:name="List Table 1 Light Accent 2" w:uiPriority="46"/>
+    <w:lsdException w:name="List Table 2 Accent 2" w:uiPriority="47"/>
+    <w:lsdException w:name="List Table 3 Accent 2" w:uiPriority="48"/>
+    <w:lsdException w:name="List Table 4 Accent 2" w:uiPriority="49"/>
+    <w:lsdException w:name="List Table 5 Dark Accent 2" w:uiPriority="50"/>
+    <w:lsdException w:name="List Table 6 Colorful Accent 2" w:uiPriority="51"/>
+    <w:lsdException w:name="List Table 7 Colorful Accent 2" w:uiPriority="52"/>
+    <w:lsdException w:name="List Table 1 Light Accent 3" w:uiPriority="46"/>
+    <w:lsdException w:name="List Table 2 Accent 3" w:uiPriority="47"/>
+    <w:lsdException w:name="List Table 3 Accent 3" w:uiPriority="48"/>
+    <w:lsdException w:name="List Table 4 Accent 3" w:uiPriority="49"/>
+    <w:lsdException w:name="List Table 5 Dark Accent 3" w:uiPriority="50"/>
+    <w:lsdException w:name="List Table 6 Colorful Accent 3" w:uiPriority="51"/>
+    <w:lsdException w:name="List Table 7 Colorful Accent 3" w:uiPriority="52"/>
+    <w:lsdException w:name="List Table 1 Light Accent 4" w:uiPriority="46"/>
+    <w:lsdException w:name="List Table 2 Accent 4" w:uiPriority="47"/>
+    <w:lsdException w:name="List Table 3 Accent 4" w:uiPriority="48"/>
+    <w:lsdException w:name="List Table 4 Accent 4" w:uiPriority="49"/>
+    <w:lsdException w:name="List Table 5 Dark Accent 4" w:uiPriority="50"/>
+    <w:lsdException w:name="List Table 6 Colorful Accent 4" w:uiPriority="51"/>
+    <w:lsdException w:name="List Table 7 Colorful Accent 4" w:uiPriority="52"/>
+    <w:lsdException w:name="List Table 1 Light Accent 5" w:uiPriority="46"/>
+    <w:lsdException w:name="List Table 2 Accent 5" w:uiPriority="47"/>
+    <w:lsdException w:name="List Table 3 Accent 5" w:uiPriority="48"/>
+    <w:lsdException w:name="List Table 4 Accent 5" w:uiPriority="49"/>
+    <w:lsdException w:name="List Table 5 Dark Accent 5" w:uiPriority="50"/>
+    <w:lsdException w:name="List Table 6 Colorful Accent 5" w:uiPriority="51"/>
+    <w:lsdException w:name="List Table 7 Colorful Accent 5" w:uiPriority="52"/>
+    <w:lsdException w:name="List Table 1 Light Accent 6" w:uiPriority="46"/>
+    <w:lsdException w:name="List Table 2 Accent 6" w:uiPriority="47"/>
+    <w:lsdException w:name="List Table 3 Accent 6" w:uiPriority="48"/>
+    <w:lsdException w:name="List Table 4 Accent 6" w:uiPriority="49"/>
+    <w:lsdException w:name="List Table 5 Dark Accent 6" w:uiPriority="50"/>
+    <w:lsdException w:name="List Table 6 Colorful Accent 6" w:uiPriority="51"/>
+    <w:lsdException w:name="List Table 7 Colorful Accent 6" w:uiPriority="52"/>
+    <w:lsdException w:name="Mention" w:semiHidden="1" w:unhideWhenUsed="1"/>
+    <w:lsdException w:name="Smart Hyperlink" w:semiHidden="1" w:unhideWhenUsed="1"/>
+    <w:lsdException w:name="Hashtag" w:semiHidden="1" w:unhideWhenUsed="1"/>
+    <w:lsdException w:name="Unresolved Mention" w:semiHidden="1" w:unhideWhenUsed="1"/>
+    <w:lsdException w:name="Smart Link" w:semiHidden="1" w:unhideWhenUsed="1"/>
+  </w:latentStyles>
+  <w:style w:type="paragraph" w:default="1" w:styleId="Normal">
+    <w:name w:val="Normal"/>
+    <w:qFormat/>
   </w:style>
   <w:style w:type="paragraph" w:styleId="Heading1">
     <w:name w:val="heading 1"/>
     <w:basedOn w:val="Normal"/>
     <w:next w:val="Normal"/>
+    <w:uiPriority w:val="9"/>
+    <w:qFormat/>
     <w:pPr>
-      <w:keepNext w:val="1"/>
-      <w:keepLines w:val="1"/>
-      <w:pageBreakBefore w:val="0"/>
-      <w:spacing w:after="120" w:before="400" w:lineRule="auto"/>
+      <w:keepNext/>
+      <w:keepLines/>
+      <w:spacing w:before="400" w:after="120"/>
+      <w:outlineLvl w:val="0"/>
     </w:pPr>
     <w:rPr>
       <w:sz w:val="40"/>
@@ -2088,14 +2813,17 @@
     <w:name w:val="heading 2"/>
     <w:basedOn w:val="Normal"/>
     <w:next w:val="Normal"/>
+    <w:uiPriority w:val="9"/>
+    <w:semiHidden/>
+    <w:unhideWhenUsed/>
+    <w:qFormat/>
     <w:pPr>
-      <w:keepNext w:val="1"/>
-      <w:keepLines w:val="1"/>
-      <w:pageBreakBefore w:val="0"/>
-      <w:spacing w:after="120" w:before="360" w:lineRule="auto"/>
+      <w:keepNext/>
+      <w:keepLines/>
+      <w:spacing w:before="360" w:after="120"/>
+      <w:outlineLvl w:val="1"/>
     </w:pPr>
     <w:rPr>
-      <w:b w:val="0"/>
       <w:sz w:val="32"/>
       <w:szCs w:val="32"/>
     </w:rPr>
@@ -2104,14 +2832,17 @@
     <w:name w:val="heading 3"/>
     <w:basedOn w:val="Normal"/>
     <w:next w:val="Normal"/>
+    <w:uiPriority w:val="9"/>
+    <w:semiHidden/>
+    <w:unhideWhenUsed/>
+    <w:qFormat/>
     <w:pPr>
-      <w:keepNext w:val="1"/>
-      <w:keepLines w:val="1"/>
-      <w:pageBreakBefore w:val="0"/>
-      <w:spacing w:after="80" w:before="320" w:lineRule="auto"/>
+      <w:keepNext/>
+      <w:keepLines/>
+      <w:spacing w:before="320" w:after="80"/>
+      <w:outlineLvl w:val="2"/>
     </w:pPr>
     <w:rPr>
-      <w:b w:val="0"/>
       <w:color w:val="434343"/>
       <w:sz w:val="28"/>
       <w:szCs w:val="28"/>
@@ -2121,11 +2852,15 @@
     <w:name w:val="heading 4"/>
     <w:basedOn w:val="Normal"/>
     <w:next w:val="Normal"/>
+    <w:uiPriority w:val="9"/>
+    <w:semiHidden/>
+    <w:unhideWhenUsed/>
+    <w:qFormat/>
     <w:pPr>
-      <w:keepNext w:val="1"/>
-      <w:keepLines w:val="1"/>
-      <w:pageBreakBefore w:val="0"/>
-      <w:spacing w:after="80" w:before="280" w:lineRule="auto"/>
+      <w:keepNext/>
+      <w:keepLines/>
+      <w:spacing w:before="280" w:after="80"/>
+      <w:outlineLvl w:val="3"/>
     </w:pPr>
     <w:rPr>
       <w:color w:val="666666"/>
@@ -2137,44 +2872,76 @@
     <w:name w:val="heading 5"/>
     <w:basedOn w:val="Normal"/>
     <w:next w:val="Normal"/>
+    <w:uiPriority w:val="9"/>
+    <w:semiHidden/>
+    <w:unhideWhenUsed/>
+    <w:qFormat/>
     <w:pPr>
-      <w:keepNext w:val="1"/>
-      <w:keepLines w:val="1"/>
-      <w:pageBreakBefore w:val="0"/>
-      <w:spacing w:after="80" w:before="240" w:lineRule="auto"/>
+      <w:keepNext/>
+      <w:keepLines/>
+      <w:spacing w:before="240" w:after="80"/>
+      <w:outlineLvl w:val="4"/>
     </w:pPr>
     <w:rPr>
       <w:color w:val="666666"/>
-      <w:sz w:val="22"/>
-      <w:szCs w:val="22"/>
     </w:rPr>
   </w:style>
   <w:style w:type="paragraph" w:styleId="Heading6">
     <w:name w:val="heading 6"/>
     <w:basedOn w:val="Normal"/>
     <w:next w:val="Normal"/>
+    <w:uiPriority w:val="9"/>
+    <w:semiHidden/>
+    <w:unhideWhenUsed/>
+    <w:qFormat/>
     <w:pPr>
-      <w:keepNext w:val="1"/>
-      <w:keepLines w:val="1"/>
-      <w:pageBreakBefore w:val="0"/>
-      <w:spacing w:after="80" w:before="240" w:lineRule="auto"/>
+      <w:keepNext/>
+      <w:keepLines/>
+      <w:spacing w:before="240" w:after="80"/>
+      <w:outlineLvl w:val="5"/>
     </w:pPr>
     <w:rPr>
-      <w:i w:val="1"/>
+      <w:i/>
       <w:color w:val="666666"/>
-      <w:sz w:val="22"/>
-      <w:szCs w:val="22"/>
     </w:rPr>
+  </w:style>
+  <w:style w:type="character" w:default="1" w:styleId="DefaultParagraphFont">
+    <w:name w:val="Default Paragraph Font"/>
+    <w:uiPriority w:val="1"/>
+    <w:semiHidden/>
+    <w:unhideWhenUsed/>
+  </w:style>
+  <w:style w:type="table" w:default="1" w:styleId="TableNormal">
+    <w:name w:val="Normal Table"/>
+    <w:uiPriority w:val="99"/>
+    <w:semiHidden/>
+    <w:unhideWhenUsed/>
+    <w:tblPr>
+      <w:tblInd w:w="0" w:type="dxa"/>
+      <w:tblCellMar>
+        <w:top w:w="0" w:type="dxa"/>
+        <w:left w:w="108" w:type="dxa"/>
+        <w:bottom w:w="0" w:type="dxa"/>
+        <w:right w:w="108" w:type="dxa"/>
+      </w:tblCellMar>
+    </w:tblPr>
+  </w:style>
+  <w:style w:type="numbering" w:default="1" w:styleId="NoList">
+    <w:name w:val="No List"/>
+    <w:uiPriority w:val="99"/>
+    <w:semiHidden/>
+    <w:unhideWhenUsed/>
   </w:style>
   <w:style w:type="paragraph" w:styleId="Title">
     <w:name w:val="Title"/>
     <w:basedOn w:val="Normal"/>
     <w:next w:val="Normal"/>
+    <w:uiPriority w:val="10"/>
+    <w:qFormat/>
     <w:pPr>
-      <w:keepNext w:val="1"/>
-      <w:keepLines w:val="1"/>
-      <w:pageBreakBefore w:val="0"/>
-      <w:spacing w:after="60" w:before="0" w:lineRule="auto"/>
+      <w:keepNext/>
+      <w:keepLines/>
+      <w:spacing w:after="60"/>
     </w:pPr>
     <w:rPr>
       <w:sz w:val="52"/>
@@ -2185,19 +2952,29 @@
     <w:name w:val="Subtitle"/>
     <w:basedOn w:val="Normal"/>
     <w:next w:val="Normal"/>
+    <w:uiPriority w:val="11"/>
+    <w:qFormat/>
     <w:pPr>
-      <w:keepNext w:val="1"/>
-      <w:keepLines w:val="1"/>
-      <w:pageBreakBefore w:val="0"/>
-      <w:spacing w:after="320" w:before="0" w:lineRule="auto"/>
+      <w:keepNext/>
+      <w:keepLines/>
+      <w:spacing w:after="320"/>
     </w:pPr>
     <w:rPr>
-      <w:rFonts w:ascii="Arial" w:cs="Arial" w:eastAsia="Arial" w:hAnsi="Arial"/>
-      <w:i w:val="0"/>
       <w:color w:val="666666"/>
       <w:sz w:val="30"/>
       <w:szCs w:val="30"/>
     </w:rPr>
+  </w:style>
+  <w:style w:type="paragraph" w:styleId="ListParagraph">
+    <w:name w:val="List Paragraph"/>
+    <w:basedOn w:val="Normal"/>
+    <w:uiPriority w:val="34"/>
+    <w:qFormat/>
+    <w:rsid w:val="00252996"/>
+    <w:pPr>
+      <w:ind w:left="720"/>
+      <w:contextualSpacing/>
+    </w:pPr>
   </w:style>
 </w:styles>
 </file>

</xml_diff>